<commit_message>
Added correct version of the file.
</commit_message>
<xml_diff>
--- a/basic/python/Solutions/OOP.docx
+++ b/basic/python/Solutions/OOP.docx
@@ -128,7 +128,21 @@
           <w:lang w:val="en-US"/>
         </w:rPr>
         <w:br/>
-        <w:t>Functions are used for every action in the code, and are the building blocks of the entire language.</w:t>
+        <w:t xml:space="preserve">Functions are used for every action in the </w:t>
+      </w:r>
+      <w:proofErr w:type="gramStart"/>
+      <w:r>
+        <w:rPr>
+          <w:lang w:val="en-US"/>
+        </w:rPr>
+        <w:t>code, and</w:t>
+      </w:r>
+      <w:proofErr w:type="gramEnd"/>
+      <w:r>
+        <w:rPr>
+          <w:lang w:val="en-US"/>
+        </w:rPr>
+        <w:t xml:space="preserve"> are the building blocks of the entire language.</w:t>
       </w:r>
       <w:r>
         <w:rPr>
@@ -1019,13 +1033,7 @@
         <w:rPr>
           <w:lang w:val="en-US"/>
         </w:rPr>
-        <w:t xml:space="preserve">SOLID </w:t>
-      </w:r>
-      <w:r>
-        <w:rPr>
-          <w:lang w:val="en-US"/>
-        </w:rPr>
-        <w:t>is an acronym for the first five object-oriented design (OOD) principles</w:t>
+        <w:t>SOLID is an acronym for the first five object-oriented design (OOD) principles</w:t>
       </w:r>
       <w:r>
         <w:rPr>
@@ -1039,67 +1047,35 @@
         <w:rPr>
           <w:lang w:val="en-US"/>
         </w:rPr>
-        <w:t xml:space="preserve">(written by Uncle Bob), and stands for </w:t>
-      </w:r>
-      <w:r>
-        <w:rPr>
-          <w:lang w:val="en-US"/>
-        </w:rPr>
-        <w:t>Single-responsiblity Principle</w:t>
-      </w:r>
-      <w:r>
-        <w:rPr>
-          <w:lang w:val="en-US"/>
-        </w:rPr>
-        <w:t xml:space="preserve">, </w:t>
-      </w:r>
-      <w:r>
-        <w:rPr>
-          <w:lang w:val="en-US"/>
-        </w:rPr>
-        <w:t>Open-closed Principle</w:t>
-      </w:r>
-      <w:r>
-        <w:rPr>
-          <w:lang w:val="en-US"/>
-        </w:rPr>
-        <w:t>,</w:t>
-      </w:r>
-      <w:r>
-        <w:rPr>
-          <w:lang w:val="en-US"/>
-        </w:rPr>
-        <w:t xml:space="preserve"> Liskov Substitution Principle</w:t>
-      </w:r>
-      <w:r>
-        <w:rPr>
-          <w:lang w:val="en-US"/>
-        </w:rPr>
-        <w:t>,</w:t>
-      </w:r>
-      <w:r>
-        <w:rPr>
-          <w:lang w:val="en-US"/>
-        </w:rPr>
-        <w:t xml:space="preserve"> Interface Segregation Principle</w:t>
-      </w:r>
-      <w:r>
-        <w:rPr>
-          <w:lang w:val="en-US"/>
-        </w:rPr>
-        <w:t xml:space="preserve">, and </w:t>
-      </w:r>
-      <w:r>
-        <w:rPr>
-          <w:lang w:val="en-US"/>
-        </w:rPr>
-        <w:t>Dependency Inversion</w:t>
-      </w:r>
-      <w:r>
-        <w:rPr>
-          <w:lang w:val="en-US"/>
-        </w:rPr>
-        <w:t>.</w:t>
+        <w:t>(written by Uncle Bob), and stands for Single-</w:t>
+      </w:r>
+      <w:proofErr w:type="spellStart"/>
+      <w:r>
+        <w:rPr>
+          <w:lang w:val="en-US"/>
+        </w:rPr>
+        <w:t>responsiblity</w:t>
+      </w:r>
+      <w:proofErr w:type="spellEnd"/>
+      <w:r>
+        <w:rPr>
+          <w:lang w:val="en-US"/>
+        </w:rPr>
+        <w:t xml:space="preserve"> Principle, Open-closed Principle, </w:t>
+      </w:r>
+      <w:proofErr w:type="spellStart"/>
+      <w:r>
+        <w:rPr>
+          <w:lang w:val="en-US"/>
+        </w:rPr>
+        <w:t>Liskov</w:t>
+      </w:r>
+      <w:proofErr w:type="spellEnd"/>
+      <w:r>
+        <w:rPr>
+          <w:lang w:val="en-US"/>
+        </w:rPr>
+        <w:t xml:space="preserve"> Substitution Principle, Interface Segregation Principle, and Dependency Inversion.</w:t>
       </w:r>
       <w:r>
         <w:rPr>
@@ -1156,110 +1132,47 @@
           <w:lang w:val="en-US"/>
         </w:rPr>
         <w:br/>
+        <w:t>The Open-Closed Principle says that Objects or entities should be open for extension but closed for modification, meaning that a class should be extendable without modifying the class itself.</w:t>
+      </w:r>
+      <w:r>
+        <w:rPr>
+          <w:lang w:val="en-US"/>
+        </w:rPr>
+        <w:br/>
+      </w:r>
+      <w:r>
+        <w:rPr>
+          <w:lang w:val="en-US"/>
+        </w:rPr>
         <w:t xml:space="preserve">The </w:t>
       </w:r>
-      <w:r>
-        <w:rPr>
-          <w:lang w:val="en-US"/>
-        </w:rPr>
-        <w:t>Open-Closed Principle</w:t>
-      </w:r>
-      <w:r>
-        <w:rPr>
-          <w:lang w:val="en-US"/>
-        </w:rPr>
-        <w:t xml:space="preserve"> says that </w:t>
-      </w:r>
-      <w:r>
-        <w:rPr>
-          <w:lang w:val="en-US"/>
-        </w:rPr>
-        <w:t>Objects or entities should be open for extension but closed for modification</w:t>
-      </w:r>
-      <w:r>
-        <w:rPr>
-          <w:lang w:val="en-US"/>
-        </w:rPr>
-        <w:t xml:space="preserve">, meaning that </w:t>
-      </w:r>
-      <w:r>
-        <w:rPr>
-          <w:lang w:val="en-US"/>
-        </w:rPr>
-        <w:t>a class should be extendable without modifying the class itself</w:t>
-      </w:r>
-      <w:r>
-        <w:rPr>
-          <w:lang w:val="en-US"/>
-        </w:rPr>
-        <w:t>.</w:t>
-      </w:r>
-      <w:r>
-        <w:rPr>
-          <w:lang w:val="en-US"/>
-        </w:rPr>
-        <w:br/>
-      </w:r>
-      <w:r>
-        <w:rPr>
-          <w:lang w:val="en-US"/>
-        </w:rPr>
-        <w:t xml:space="preserve">The Liskov Substitution Principle </w:t>
-      </w:r>
-      <w:r>
-        <w:rPr>
-          <w:lang w:val="en-US"/>
-        </w:rPr>
-        <w:t>means that every subclass or derived class should be substitutable for their base or parent class.</w:t>
-      </w:r>
-      <w:r>
-        <w:rPr>
-          <w:lang w:val="en-US"/>
-        </w:rPr>
-        <w:br/>
-      </w:r>
-      <w:r>
-        <w:rPr>
-          <w:lang w:val="en-US"/>
-        </w:rPr>
-        <w:t xml:space="preserve">In other words, </w:t>
-      </w:r>
-      <w:r>
-        <w:rPr>
-          <w:lang w:val="en-US"/>
-        </w:rPr>
-        <w:t>the ideal is</w:t>
-      </w:r>
-      <w:r>
-        <w:rPr>
-          <w:lang w:val="en-US"/>
-        </w:rPr>
-        <w:t xml:space="preserve"> to have the objects of our subclasses behaving the same way as the objects of our superclass.</w:t>
-      </w:r>
-      <w:r>
-        <w:rPr>
-          <w:lang w:val="en-US"/>
-        </w:rPr>
-        <w:br/>
-        <w:t xml:space="preserve">The Interface Segregation Principle </w:t>
-      </w:r>
-      <w:r>
-        <w:rPr>
-          <w:lang w:val="en-US"/>
-        </w:rPr>
-        <w:t>Interface segregation principle states</w:t>
-      </w:r>
-      <w:r>
-        <w:rPr>
-          <w:lang w:val="en-US"/>
-        </w:rPr>
-        <w:t xml:space="preserve"> that a</w:t>
-      </w:r>
-      <w:r>
-        <w:rPr>
-          <w:lang w:val="en-US"/>
-        </w:rPr>
-        <w:t xml:space="preserve"> client should never be forced to implement an interface that it doesn’t use, or clients shouldn’t be forced to depend on methods they do not use.</w:t>
+      <w:proofErr w:type="spellStart"/>
+      <w:r>
+        <w:rPr>
+          <w:lang w:val="en-US"/>
+        </w:rPr>
+        <w:t>Liskov</w:t>
+      </w:r>
+      <w:proofErr w:type="spellEnd"/>
+      <w:r>
+        <w:rPr>
+          <w:lang w:val="en-US"/>
+        </w:rPr>
+        <w:t xml:space="preserve"> Substitution Principle means that every subclass or derived class should be substitutable for their base or parent class.</w:t>
+      </w:r>
+      <w:r>
+        <w:rPr>
+          <w:lang w:val="en-US"/>
+        </w:rPr>
+        <w:br/>
+        <w:t>In other words, the ideal is to have the objects of our subclasses behaving the same way as the objects of our superclass.</w:t>
+      </w:r>
+      <w:r>
+        <w:rPr>
+          <w:lang w:val="en-US"/>
+        </w:rPr>
+        <w:br/>
+        <w:t>The Interface Segregation Principle Interface segregation principle states that a client should never be forced to implement an interface that it doesn’t use, or clients shouldn’t be forced to depend on methods they do not use.</w:t>
       </w:r>
       <w:r>
         <w:rPr>
@@ -1273,24 +1186,13 @@
           <w:lang w:val="en-US"/>
         </w:rPr>
         <w:br/>
-        <w:t xml:space="preserve">Lastly, the Dependency Inversion principle means that </w:t>
-      </w:r>
-      <w:r>
-        <w:rPr>
-          <w:lang w:val="en-US"/>
-        </w:rPr>
-        <w:t>the high-level module must not depend on the low-level module, but they should depend on abstractions.</w:t>
-      </w:r>
-      <w:r>
-        <w:rPr>
-          <w:lang w:val="en-US"/>
-        </w:rPr>
-        <w:br/>
-      </w:r>
-      <w:r>
-        <w:rPr>
-          <w:lang w:val="en-US"/>
-        </w:rPr>
+        <w:t>Lastly, the Dependency Inversion principle means that the high-level module must not depend on the low-level module, but they should depend on abstractions.</w:t>
+      </w:r>
+      <w:r>
+        <w:rPr>
+          <w:lang w:val="en-US"/>
+        </w:rPr>
+        <w:br/>
         <w:t>Abstractions should not depend on details. Details should depend upon abstractions.</w:t>
       </w:r>
       <w:r>
@@ -1353,14 +1255,42 @@
           <w:lang w:val="en-US"/>
         </w:rPr>
         <w:br/>
-        <w:t>Meaning that we’ll check whether *args is int, string, etc. and will act accordingly.</w:t>
-      </w:r>
-      <w:r>
-        <w:rPr>
-          <w:lang w:val="en-US"/>
-        </w:rPr>
-        <w:br/>
-        <w:t>Another option is calling different methods from __init__ (the regular constructor), and the last one is using class methods as we saw them before.</w:t>
+        <w:t>Meaning that we’ll check whether *</w:t>
+      </w:r>
+      <w:proofErr w:type="spellStart"/>
+      <w:r>
+        <w:rPr>
+          <w:lang w:val="en-US"/>
+        </w:rPr>
+        <w:t>args</w:t>
+      </w:r>
+      <w:proofErr w:type="spellEnd"/>
+      <w:r>
+        <w:rPr>
+          <w:lang w:val="en-US"/>
+        </w:rPr>
+        <w:t xml:space="preserve"> is int, string, etc. and will act accordingly.</w:t>
+      </w:r>
+      <w:r>
+        <w:rPr>
+          <w:lang w:val="en-US"/>
+        </w:rPr>
+        <w:br/>
+        <w:t>Another option is calling different methods from __</w:t>
+      </w:r>
+      <w:proofErr w:type="spellStart"/>
+      <w:r>
+        <w:rPr>
+          <w:lang w:val="en-US"/>
+        </w:rPr>
+        <w:t>init</w:t>
+      </w:r>
+      <w:proofErr w:type="spellEnd"/>
+      <w:r>
+        <w:rPr>
+          <w:lang w:val="en-US"/>
+        </w:rPr>
+        <w:t>__ (the regular constructor), and the last one is using class methods as we saw them before.</w:t>
       </w:r>
     </w:p>
     <w:p>
@@ -1396,13 +1326,27 @@
         <w:rPr>
           <w:lang w:val="en-US"/>
         </w:rPr>
-        <w:t>he singleton pattern is a software design pattern that restricts the instantiation of a class to a singular instance</w:t>
-      </w:r>
-      <w:r>
-        <w:rPr>
-          <w:lang w:val="en-US"/>
-        </w:rPr>
-        <w:t xml:space="preserve">, and makes sure that everyone globally have an access to </w:t>
+        <w:t xml:space="preserve">he singleton pattern is a software design pattern that restricts the instantiation of a class to a singular </w:t>
+      </w:r>
+      <w:proofErr w:type="gramStart"/>
+      <w:r>
+        <w:rPr>
+          <w:lang w:val="en-US"/>
+        </w:rPr>
+        <w:t>instance</w:t>
+      </w:r>
+      <w:r>
+        <w:rPr>
+          <w:lang w:val="en-US"/>
+        </w:rPr>
+        <w:t>, and</w:t>
+      </w:r>
+      <w:proofErr w:type="gramEnd"/>
+      <w:r>
+        <w:rPr>
+          <w:lang w:val="en-US"/>
+        </w:rPr>
+        <w:t xml:space="preserve"> makes sure that everyone globally have an access to </w:t>
       </w:r>
       <w:r>
         <w:rPr>
@@ -1773,7 +1717,6 @@
           <w:numId w:val="5"/>
         </w:numPr>
         <w:rPr>
-          <w:rtl/>
           <w:lang w:val="en-US"/>
         </w:rPr>
       </w:pPr>
@@ -1808,6 +1751,613 @@
         </w:rPr>
         <w:br/>
         <w:t>An iterator is in charge of the entire concept of traversal, it manages the order, current placement and the amount of items left, and thus makes it easier for the programmer to traverse the elements of a list, and also keeps the algorithm in charge of it private.</w:t>
+      </w:r>
+    </w:p>
+    <w:p>
+      <w:pPr>
+        <w:pStyle w:val="ListParagraph"/>
+        <w:rPr>
+          <w:lang w:val="en-US"/>
+        </w:rPr>
+      </w:pPr>
+    </w:p>
+    <w:p>
+      <w:pPr>
+        <w:rPr>
+          <w:b/>
+          <w:bCs/>
+          <w:lang w:val="en-US"/>
+        </w:rPr>
+      </w:pPr>
+      <w:r>
+        <w:rPr>
+          <w:b/>
+          <w:bCs/>
+          <w:lang w:val="en-US"/>
+        </w:rPr>
+        <w:t>Python Specifics:</w:t>
+      </w:r>
+    </w:p>
+    <w:p>
+      <w:pPr>
+        <w:pStyle w:val="ListParagraph"/>
+        <w:numPr>
+          <w:ilvl w:val="0"/>
+          <w:numId w:val="5"/>
+        </w:numPr>
+        <w:rPr>
+          <w:lang w:val="en-US"/>
+        </w:rPr>
+      </w:pPr>
+      <w:r>
+        <w:rPr>
+          <w:lang w:val="en-US"/>
+        </w:rPr>
+        <w:t>Python 3 is a newer version than Python 2, released 8 after, and is intended to improve some key issues in the language structure.</w:t>
+      </w:r>
+      <w:r>
+        <w:rPr>
+          <w:lang w:val="en-US"/>
+        </w:rPr>
+        <w:br/>
+        <w:t>The improvements occurred in a few areas – syntax, Python 3 has better readability and is more intuitive, performance, where python 3 is faster and performs better, and Unicode support.</w:t>
+      </w:r>
+      <w:r>
+        <w:rPr>
+          <w:lang w:val="en-US"/>
+        </w:rPr>
+        <w:br/>
+        <w:t xml:space="preserve">In addition, several functions and conventions were changed, such as the print </w:t>
+      </w:r>
+      <w:r>
+        <w:rPr>
+          <w:lang w:val="en-US"/>
+        </w:rPr>
+        <w:t>and the range function.</w:t>
+      </w:r>
+      <w:r>
+        <w:rPr>
+          <w:lang w:val="en-US"/>
+        </w:rPr>
+        <w:br/>
+        <w:t>There’s a significant problem regarding backwards compatibility between the versions.</w:t>
+      </w:r>
+      <w:r>
+        <w:rPr>
+          <w:lang w:val="en-US"/>
+        </w:rPr>
+        <w:br/>
+        <w:t>A code written in python 2 can be transferred to python 3 without major problems, but the other way around isn’t that simple.</w:t>
+      </w:r>
+      <w:r>
+        <w:rPr>
+          <w:lang w:val="en-US"/>
+        </w:rPr>
+        <w:br/>
+        <w:t>Python 3 isn’t backward compatible with python 2, and thus every code written in python 3 will need to be heavily altered in order to be used in python 3.</w:t>
+      </w:r>
+      <w:r>
+        <w:rPr>
+          <w:lang w:val="en-US"/>
+        </w:rPr>
+        <w:br/>
+        <w:t>In addition, libraries are also mostly incompatible between the versions, and a library code from python 2 likely can’t be used in python 3, and the other way around.</w:t>
+      </w:r>
+      <w:r>
+        <w:rPr>
+          <w:lang w:val="en-US"/>
+        </w:rPr>
+        <w:br/>
+        <w:t>Thus, transferring code between the versions is difficult and causes problems to people who wrote large projects in the previous version.</w:t>
+      </w:r>
+    </w:p>
+    <w:p>
+      <w:pPr>
+        <w:pStyle w:val="ListParagraph"/>
+        <w:numPr>
+          <w:ilvl w:val="0"/>
+          <w:numId w:val="5"/>
+        </w:numPr>
+        <w:rPr>
+          <w:lang w:val="en-US"/>
+        </w:rPr>
+      </w:pPr>
+      <w:r>
+        <w:rPr>
+          <w:lang w:val="en-US"/>
+        </w:rPr>
+        <w:t>3.4 – The changes were mainly the following:</w:t>
+      </w:r>
+      <w:r>
+        <w:rPr>
+          <w:lang w:val="en-US"/>
+        </w:rPr>
+        <w:br/>
+        <w:t>they made Pip always available, made file descriptors non-inheritable,</w:t>
+      </w:r>
+      <w:r>
+        <w:rPr>
+          <w:lang w:val="en-US"/>
+        </w:rPr>
+        <w:t xml:space="preserve"> improved </w:t>
+      </w:r>
+      <w:proofErr w:type="spellStart"/>
+      <w:r>
+        <w:rPr>
+          <w:lang w:val="en-US"/>
+        </w:rPr>
+        <w:t>Cpython</w:t>
+      </w:r>
+      <w:proofErr w:type="spellEnd"/>
+      <w:r>
+        <w:rPr>
+          <w:lang w:val="en-US"/>
+        </w:rPr>
+        <w:t xml:space="preserve"> (the connection between C and Python), and</w:t>
+      </w:r>
+      <w:r>
+        <w:rPr>
+          <w:lang w:val="en-US"/>
+        </w:rPr>
+        <w:t xml:space="preserve"> added several </w:t>
+      </w:r>
+      <w:r>
+        <w:rPr>
+          <w:lang w:val="en-US"/>
+        </w:rPr>
+        <w:t xml:space="preserve">important </w:t>
+      </w:r>
+      <w:r>
+        <w:rPr>
+          <w:lang w:val="en-US"/>
+        </w:rPr>
+        <w:t xml:space="preserve">libraries including </w:t>
+      </w:r>
+      <w:proofErr w:type="spellStart"/>
+      <w:r>
+        <w:rPr>
+          <w:lang w:val="en-US"/>
+        </w:rPr>
+        <w:t>enums</w:t>
+      </w:r>
+      <w:proofErr w:type="spellEnd"/>
+      <w:r>
+        <w:rPr>
+          <w:lang w:val="en-US"/>
+        </w:rPr>
+        <w:t xml:space="preserve">, </w:t>
+      </w:r>
+      <w:proofErr w:type="spellStart"/>
+      <w:r>
+        <w:rPr>
+          <w:lang w:val="en-US"/>
+        </w:rPr>
+        <w:t>pathlib</w:t>
+      </w:r>
+      <w:proofErr w:type="spellEnd"/>
+      <w:r>
+        <w:rPr>
+          <w:lang w:val="en-US"/>
+        </w:rPr>
+        <w:t xml:space="preserve">, </w:t>
+      </w:r>
+      <w:proofErr w:type="spellStart"/>
+      <w:r>
+        <w:rPr>
+          <w:lang w:val="en-US"/>
+        </w:rPr>
+        <w:t>asyncio</w:t>
+      </w:r>
+      <w:proofErr w:type="spellEnd"/>
+      <w:r>
+        <w:rPr>
+          <w:lang w:val="en-US"/>
+        </w:rPr>
+        <w:t xml:space="preserve"> and statistics.</w:t>
+      </w:r>
+    </w:p>
+    <w:p>
+      <w:pPr>
+        <w:pStyle w:val="ListParagraph"/>
+        <w:rPr>
+          <w:lang w:val="en-US"/>
+        </w:rPr>
+      </w:pPr>
+      <w:r>
+        <w:rPr>
+          <w:lang w:val="en-US"/>
+        </w:rPr>
+        <w:t>It also improved already included libraries such as multiprocessing, IP handling and email, and finally added multiple modifications in the field of security.</w:t>
+      </w:r>
+      <w:r>
+        <w:rPr>
+          <w:lang w:val="en-US"/>
+        </w:rPr>
+        <w:br/>
+      </w:r>
+      <w:r>
+        <w:rPr>
+          <w:lang w:val="en-US"/>
+        </w:rPr>
+        <w:br/>
+        <w:t>3.5 – The changes included:</w:t>
+      </w:r>
+      <w:r>
+        <w:rPr>
+          <w:lang w:val="en-US"/>
+        </w:rPr>
+        <w:br/>
+      </w:r>
+      <w:r>
+        <w:rPr>
+          <w:lang w:val="en-US"/>
+        </w:rPr>
+        <w:t>New operators and syntax features such as @ as a matrix multiplication operator, and % to be used in order to format bytes.</w:t>
+      </w:r>
+      <w:r>
+        <w:rPr>
+          <w:lang w:val="en-US"/>
+        </w:rPr>
+        <w:br/>
+        <w:t xml:space="preserve">It also included more improvements in the fields of security, built-in libraries, and the usage of </w:t>
+      </w:r>
+      <w:proofErr w:type="spellStart"/>
+      <w:r>
+        <w:rPr>
+          <w:lang w:val="en-US"/>
+        </w:rPr>
+        <w:t>Cpython</w:t>
+      </w:r>
+      <w:proofErr w:type="spellEnd"/>
+      <w:r>
+        <w:rPr>
+          <w:lang w:val="en-US"/>
+        </w:rPr>
+        <w:t>.</w:t>
+      </w:r>
+      <w:r>
+        <w:rPr>
+          <w:lang w:val="en-US"/>
+        </w:rPr>
+        <w:br/>
+      </w:r>
+      <w:r>
+        <w:rPr>
+          <w:lang w:val="en-US"/>
+        </w:rPr>
+        <w:br/>
+        <w:t xml:space="preserve">3.6 – Included multiple syntax features such as </w:t>
+      </w:r>
+      <w:r>
+        <w:rPr>
+          <w:lang w:val="en-US"/>
+        </w:rPr>
+        <w:t>formatted string literals and underscores in numerical literals, added several asynchronous features.</w:t>
+      </w:r>
+      <w:r>
+        <w:rPr>
+          <w:lang w:val="en-US"/>
+        </w:rPr>
+        <w:br/>
+        <w:t xml:space="preserve">Changes were added in terms of </w:t>
+      </w:r>
+      <w:proofErr w:type="spellStart"/>
+      <w:r>
+        <w:rPr>
+          <w:lang w:val="en-US"/>
+        </w:rPr>
+        <w:t>cpython</w:t>
+      </w:r>
+      <w:proofErr w:type="spellEnd"/>
+      <w:r>
+        <w:rPr>
+          <w:lang w:val="en-US"/>
+        </w:rPr>
+        <w:t>, security and some other libraries, and had many standard libraries upgrades</w:t>
+      </w:r>
+      <w:r>
+        <w:rPr>
+          <w:lang w:val="en-US"/>
+        </w:rPr>
+        <w:t>.</w:t>
+      </w:r>
+      <w:r>
+        <w:rPr>
+          <w:lang w:val="en-US"/>
+        </w:rPr>
+        <w:br/>
+      </w:r>
+      <w:r>
+        <w:rPr>
+          <w:lang w:val="en-US"/>
+        </w:rPr>
+        <w:lastRenderedPageBreak/>
+        <w:t>There were also some key changes in terms of windows, and some default settings.</w:t>
+      </w:r>
+      <w:r>
+        <w:rPr>
+          <w:lang w:val="en-US"/>
+        </w:rPr>
+        <w:br/>
+      </w:r>
+      <w:r>
+        <w:rPr>
+          <w:lang w:val="en-US"/>
+        </w:rPr>
+        <w:br/>
+        <w:t>3.7 – Included small syntax changes, mostly related to backward compatibility such as making async and await keywords.</w:t>
+      </w:r>
+      <w:r>
+        <w:rPr>
+          <w:lang w:val="en-US"/>
+        </w:rPr>
+        <w:br/>
+        <w:t>It added an important debugging function – breakpoint(), and also added more options of typing and the usage of generic variables.</w:t>
+      </w:r>
+      <w:r>
+        <w:rPr>
+          <w:lang w:val="en-US"/>
+        </w:rPr>
+        <w:br/>
+        <w:t xml:space="preserve">In addition to that, there were also some changes in the standard library, </w:t>
+      </w:r>
+      <w:proofErr w:type="spellStart"/>
+      <w:r>
+        <w:rPr>
+          <w:lang w:val="en-US"/>
+        </w:rPr>
+        <w:t>cpython</w:t>
+      </w:r>
+      <w:proofErr w:type="spellEnd"/>
+      <w:r>
+        <w:rPr>
+          <w:lang w:val="en-US"/>
+        </w:rPr>
+        <w:t xml:space="preserve"> and in the C API.</w:t>
+      </w:r>
+    </w:p>
+    <w:p>
+      <w:pPr>
+        <w:pStyle w:val="ListParagraph"/>
+        <w:rPr>
+          <w:lang w:val="en-US"/>
+        </w:rPr>
+      </w:pPr>
+    </w:p>
+    <w:p>
+      <w:pPr>
+        <w:pStyle w:val="ListParagraph"/>
+        <w:rPr>
+          <w:lang w:val="en-US"/>
+        </w:rPr>
+      </w:pPr>
+      <w:r>
+        <w:rPr>
+          <w:lang w:val="en-US"/>
+        </w:rPr>
+        <w:t xml:space="preserve">3.8 </w:t>
+      </w:r>
+      <w:r>
+        <w:rPr>
+          <w:lang w:val="en-US"/>
+        </w:rPr>
+        <w:t>–</w:t>
+      </w:r>
+      <w:r>
+        <w:rPr>
+          <w:lang w:val="en-US"/>
+        </w:rPr>
+        <w:t xml:space="preserve"> </w:t>
+      </w:r>
+      <w:r>
+        <w:rPr>
+          <w:lang w:val="en-US"/>
+        </w:rPr>
+        <w:t xml:space="preserve">New features such as an assignment expression </w:t>
+      </w:r>
+      <w:proofErr w:type="gramStart"/>
+      <w:r>
+        <w:rPr>
+          <w:lang w:val="en-US"/>
+        </w:rPr>
+        <w:t>(:=</w:t>
+      </w:r>
+      <w:proofErr w:type="gramEnd"/>
+      <w:r>
+        <w:rPr>
+          <w:lang w:val="en-US"/>
+        </w:rPr>
+        <w:t xml:space="preserve"> inside of a larger expression), </w:t>
+      </w:r>
+      <w:r>
+        <w:rPr>
+          <w:lang w:val="en-US"/>
+        </w:rPr>
+        <w:t>type hinting generics in standard collections</w:t>
+      </w:r>
+      <w:r>
+        <w:rPr>
+          <w:lang w:val="en-US"/>
+        </w:rPr>
+        <w:t xml:space="preserve">, changes in terms of parameter specifications inside of functions, improvement in the f’ syntax, better </w:t>
+      </w:r>
+      <w:r>
+        <w:rPr>
+          <w:lang w:val="en-US"/>
+        </w:rPr>
+        <w:t>Python Initialization Configuratio</w:t>
+      </w:r>
+      <w:r>
+        <w:rPr>
+          <w:lang w:val="en-US"/>
+        </w:rPr>
+        <w:t>n.</w:t>
+      </w:r>
+    </w:p>
+    <w:p>
+      <w:pPr>
+        <w:pStyle w:val="ListParagraph"/>
+        <w:rPr>
+          <w:lang w:val="en-US"/>
+        </w:rPr>
+      </w:pPr>
+    </w:p>
+    <w:p>
+      <w:pPr>
+        <w:pStyle w:val="ListParagraph"/>
+        <w:rPr>
+          <w:lang w:val="en-US"/>
+        </w:rPr>
+      </w:pPr>
+      <w:r>
+        <w:rPr>
+          <w:lang w:val="en-US"/>
+        </w:rPr>
+        <w:t xml:space="preserve">3.9 - </w:t>
+      </w:r>
+      <w:r>
+        <w:rPr>
+          <w:lang w:val="en-US"/>
+        </w:rPr>
+        <w:t>union operators</w:t>
+      </w:r>
+      <w:r>
+        <w:rPr>
+          <w:lang w:val="en-US"/>
+        </w:rPr>
+        <w:t xml:space="preserve"> were</w:t>
+      </w:r>
+      <w:r>
+        <w:rPr>
+          <w:lang w:val="en-US"/>
+        </w:rPr>
+        <w:t xml:space="preserve"> added to dict</w:t>
+      </w:r>
+      <w:r>
+        <w:rPr>
+          <w:lang w:val="en-US"/>
+        </w:rPr>
+        <w:t xml:space="preserve">ionaries, </w:t>
+      </w:r>
+      <w:r>
+        <w:rPr>
+          <w:lang w:val="en-US"/>
+        </w:rPr>
+        <w:t>string methods to remove prefixes and suffixes</w:t>
+      </w:r>
+      <w:r>
+        <w:rPr>
+          <w:lang w:val="en-US"/>
+        </w:rPr>
+        <w:t xml:space="preserve">, </w:t>
+      </w:r>
+      <w:r>
+        <w:rPr>
+          <w:lang w:val="en-US"/>
+        </w:rPr>
+        <w:t xml:space="preserve">flexible </w:t>
+      </w:r>
+      <w:proofErr w:type="gramStart"/>
+      <w:r>
+        <w:rPr>
+          <w:lang w:val="en-US"/>
+        </w:rPr>
+        <w:t>function</w:t>
+      </w:r>
+      <w:proofErr w:type="gramEnd"/>
+      <w:r>
+        <w:rPr>
+          <w:lang w:val="en-US"/>
+        </w:rPr>
+        <w:t xml:space="preserve"> and variable annotations</w:t>
+      </w:r>
+      <w:r>
+        <w:rPr>
+          <w:lang w:val="en-US"/>
+        </w:rPr>
+        <w:t>.</w:t>
+      </w:r>
+      <w:r>
+        <w:rPr>
+          <w:lang w:val="en-US"/>
+        </w:rPr>
+        <w:br/>
+        <w:t>In addition a new parser was added.</w:t>
+      </w:r>
+      <w:r>
+        <w:rPr>
+          <w:lang w:val="en-US"/>
+        </w:rPr>
+        <w:br/>
+      </w:r>
+      <w:r>
+        <w:rPr>
+          <w:lang w:val="en-US"/>
+        </w:rPr>
+        <w:br/>
+        <w:t xml:space="preserve">3.10 </w:t>
+      </w:r>
+      <w:r>
+        <w:rPr>
+          <w:lang w:val="en-US"/>
+        </w:rPr>
+        <w:t>–</w:t>
+      </w:r>
+      <w:r>
+        <w:rPr>
+          <w:lang w:val="en-US"/>
+        </w:rPr>
+        <w:t xml:space="preserve"> </w:t>
+      </w:r>
+      <w:r>
+        <w:rPr>
+          <w:lang w:val="en-US"/>
+        </w:rPr>
+        <w:t>Multiple typing features were added, such as the addition of union types, parameter specification variables, and explicit type aliases.</w:t>
+      </w:r>
+      <w:r>
+        <w:rPr>
+          <w:lang w:val="en-US"/>
+        </w:rPr>
+        <w:br/>
+        <w:t>Many structural improvements and removals in the language itself such as adding encoding warnings.</w:t>
+      </w:r>
+    </w:p>
+    <w:p>
+      <w:pPr>
+        <w:pStyle w:val="ListParagraph"/>
+        <w:rPr>
+          <w:lang w:val="en-US"/>
+        </w:rPr>
+      </w:pPr>
+    </w:p>
+    <w:p>
+      <w:pPr>
+        <w:pStyle w:val="ListParagraph"/>
+      </w:pPr>
+      <w:r>
+        <w:rPr>
+          <w:lang w:val="en-US"/>
+        </w:rPr>
+        <w:t xml:space="preserve">3.11 </w:t>
+      </w:r>
+      <w:r>
+        <w:rPr>
+          <w:lang w:val="en-US"/>
+        </w:rPr>
+        <w:t>–</w:t>
+      </w:r>
+      <w:r>
+        <w:rPr>
+          <w:lang w:val="en-US"/>
+        </w:rPr>
+        <w:t xml:space="preserve"> </w:t>
+      </w:r>
+      <w:r>
+        <w:rPr>
+          <w:lang w:val="en-US"/>
+        </w:rPr>
+        <w:t>Again many important deprecations, multiple library modules were deprecated, several changes around exceptions, and many typing features added such as the ‘self’ type, and variadic generics.</w:t>
       </w:r>
     </w:p>
     <w:sectPr>
@@ -1875,7 +2425,7 @@
   <w:abstractNum w:abstractNumId="0" w15:restartNumberingAfterBreak="0">
     <w:nsid w:val="00EE6830"/>
     <w:multiLevelType w:val="hybridMultilevel"/>
-    <w:tmpl w:val="2EBC540A"/>
+    <w:tmpl w:val="E9866090"/>
     <w:lvl w:ilvl="0" w:tplc="72162D10">
       <w:start w:val="1"/>
       <w:numFmt w:val="decimal"/>
@@ -1908,7 +2458,7 @@
         <w:ind w:left="2160" w:hanging="180"/>
       </w:pPr>
     </w:lvl>
-    <w:lvl w:ilvl="3" w:tplc="2000000F">
+    <w:lvl w:ilvl="3" w:tplc="CD42FB78">
       <w:start w:val="1"/>
       <w:numFmt w:val="decimal"/>
       <w:lvlText w:val="%4."/>
@@ -1916,6 +2466,9 @@
       <w:pPr>
         <w:ind w:left="2880" w:hanging="360"/>
       </w:pPr>
+      <w:rPr>
+        <w:rFonts w:asciiTheme="minorHAnsi" w:eastAsiaTheme="minorHAnsi" w:hAnsiTheme="minorHAnsi" w:cstheme="minorBidi"/>
+      </w:rPr>
     </w:lvl>
     <w:lvl w:ilvl="4" w:tplc="20000019">
       <w:start w:val="1"/>

</xml_diff>

<commit_message>
added comments on OOP dry questions
</commit_message>
<xml_diff>
--- a/basic/python/Solutions/OOP.docx
+++ b/basic/python/Solutions/OOP.docx
@@ -357,7 +357,27 @@
           <w:lang w:val="en-US"/>
         </w:rPr>
         <w:br/>
-        <w:t>The main pros of composition are that it can add a lot of positive complexity  and expressiveness to the code (various c</w:t>
+        <w:t xml:space="preserve">The main </w:t>
+      </w:r>
+      <w:commentRangeStart w:id="0"/>
+      <w:r>
+        <w:rPr>
+          <w:lang w:val="en-US"/>
+        </w:rPr>
+        <w:t xml:space="preserve">pros </w:t>
+      </w:r>
+      <w:commentRangeEnd w:id="0"/>
+      <w:r>
+        <w:rPr>
+          <w:rStyle w:val="CommentReference"/>
+        </w:rPr>
+        <w:commentReference w:id="0"/>
+      </w:r>
+      <w:r>
+        <w:rPr>
+          <w:lang w:val="en-US"/>
+        </w:rPr>
+        <w:t>of composition are that it can add a lot of positive complexity  and expressiveness to the code (various c</w:t>
       </w:r>
       <w:r>
         <w:rPr>
@@ -570,7 +590,27 @@
           <w:lang w:val="en-US"/>
         </w:rPr>
         <w:lastRenderedPageBreak/>
-        <w:t xml:space="preserve">The pros of dynamical typing is the aspect of flexibility – we can use Polymorphism without forced casting, the programmer has much more discretion in the writing of the code, can reduce </w:t>
+        <w:t xml:space="preserve">The pros of dynamical typing is the aspect of flexibility – </w:t>
+      </w:r>
+      <w:commentRangeStart w:id="1"/>
+      <w:r>
+        <w:rPr>
+          <w:lang w:val="en-US"/>
+        </w:rPr>
+        <w:t>we can use Polymorphism without forced casting</w:t>
+      </w:r>
+      <w:commentRangeEnd w:id="1"/>
+      <w:r>
+        <w:rPr>
+          <w:rStyle w:val="CommentReference"/>
+        </w:rPr>
+        <w:commentReference w:id="1"/>
+      </w:r>
+      <w:r>
+        <w:rPr>
+          <w:lang w:val="en-US"/>
+        </w:rPr>
+        <w:t xml:space="preserve">, the programmer has much more discretion in the writing of the code, can reduce </w:t>
       </w:r>
       <w:r>
         <w:rPr>
@@ -774,7 +814,7 @@
                     <pic:cNvPicPr/>
                   </pic:nvPicPr>
                   <pic:blipFill>
-                    <a:blip r:embed="rId7"/>
+                    <a:blip r:embed="rId11"/>
                     <a:stretch>
                       <a:fillRect/>
                     </a:stretch>
@@ -976,7 +1016,27 @@
         <w:rPr>
           <w:lang w:val="en-US"/>
         </w:rPr>
-        <w:t>, it can modify the state of the class.</w:t>
+        <w:t xml:space="preserve">, it can modify the </w:t>
+      </w:r>
+      <w:commentRangeStart w:id="2"/>
+      <w:r>
+        <w:rPr>
+          <w:lang w:val="en-US"/>
+        </w:rPr>
+        <w:t>state of the class</w:t>
+      </w:r>
+      <w:commentRangeEnd w:id="2"/>
+      <w:r>
+        <w:rPr>
+          <w:rStyle w:val="CommentReference"/>
+        </w:rPr>
+        <w:commentReference w:id="2"/>
+      </w:r>
+      <w:r>
+        <w:rPr>
+          <w:lang w:val="en-US"/>
+        </w:rPr>
+        <w:t>.</w:t>
       </w:r>
       <w:r>
         <w:rPr>
@@ -1029,11 +1089,25 @@
           <w:lang w:val="en-US"/>
         </w:rPr>
       </w:pPr>
-      <w:r>
-        <w:rPr>
-          <w:lang w:val="en-US"/>
-        </w:rPr>
-        <w:t>SOLID is an acronym for the first five object-oriented design (OOD) principles</w:t>
+      <w:commentRangeStart w:id="3"/>
+      <w:r>
+        <w:rPr>
+          <w:lang w:val="en-US"/>
+        </w:rPr>
+        <w:t xml:space="preserve">SOLID </w:t>
+      </w:r>
+      <w:commentRangeEnd w:id="3"/>
+      <w:r>
+        <w:rPr>
+          <w:rStyle w:val="CommentReference"/>
+        </w:rPr>
+        <w:commentReference w:id="3"/>
+      </w:r>
+      <w:r>
+        <w:rPr>
+          <w:lang w:val="en-US"/>
+        </w:rPr>
+        <w:t>is an acronym for the first five object-oriented design (OOD) principles</w:t>
       </w:r>
       <w:r>
         <w:rPr>
@@ -1276,6 +1350,12 @@
           <w:lang w:val="en-US"/>
         </w:rPr>
         <w:br/>
+      </w:r>
+      <w:commentRangeStart w:id="4"/>
+      <w:r>
+        <w:rPr>
+          <w:lang w:val="en-US"/>
+        </w:rPr>
         <w:t>Another option is calling different methods from __</w:t>
       </w:r>
       <w:proofErr w:type="spellStart"/>
@@ -1290,7 +1370,54 @@
         <w:rPr>
           <w:lang w:val="en-US"/>
         </w:rPr>
-        <w:t>__ (the regular constructor), and the last one is using class methods as we saw them before.</w:t>
+        <w:t xml:space="preserve">__ </w:t>
+      </w:r>
+      <w:commentRangeEnd w:id="4"/>
+      <w:r>
+        <w:rPr>
+          <w:rStyle w:val="CommentReference"/>
+        </w:rPr>
+        <w:commentReference w:id="4"/>
+      </w:r>
+      <w:r>
+        <w:rPr>
+          <w:lang w:val="en-US"/>
+        </w:rPr>
+        <w:t xml:space="preserve">(the regular constructor), and the last one is </w:t>
+      </w:r>
+      <w:commentRangeStart w:id="5"/>
+      <w:r>
+        <w:rPr>
+          <w:lang w:val="en-US"/>
+        </w:rPr>
+        <w:t xml:space="preserve">using class methods </w:t>
+      </w:r>
+      <w:commentRangeEnd w:id="5"/>
+      <w:r>
+        <w:rPr>
+          <w:rStyle w:val="CommentReference"/>
+        </w:rPr>
+        <w:commentReference w:id="5"/>
+      </w:r>
+      <w:r>
+        <w:rPr>
+          <w:lang w:val="en-US"/>
+        </w:rPr>
+        <w:t>as we saw them before</w:t>
+      </w:r>
+      <w:commentRangeStart w:id="6"/>
+      <w:r>
+        <w:rPr>
+          <w:lang w:val="en-US"/>
+        </w:rPr>
+        <w:t>.</w:t>
+      </w:r>
+      <w:commentRangeEnd w:id="6"/>
+      <w:r>
+        <w:rPr>
+          <w:rStyle w:val="CommentReference"/>
+        </w:rPr>
+        <w:commentReference w:id="6"/>
       </w:r>
     </w:p>
     <w:p>
@@ -2255,21 +2382,7 @@
         <w:rPr>
           <w:lang w:val="en-US"/>
         </w:rPr>
-        <w:t xml:space="preserve">flexible </w:t>
-      </w:r>
-      <w:proofErr w:type="gramStart"/>
-      <w:r>
-        <w:rPr>
-          <w:lang w:val="en-US"/>
-        </w:rPr>
-        <w:t>function</w:t>
-      </w:r>
-      <w:proofErr w:type="gramEnd"/>
-      <w:r>
-        <w:rPr>
-          <w:lang w:val="en-US"/>
-        </w:rPr>
-        <w:t xml:space="preserve"> and variable annotations</w:t>
+        <w:t>flexible function and variable annotations</w:t>
       </w:r>
       <w:r>
         <w:rPr>
@@ -2368,6 +2481,172 @@
     </w:sectPr>
   </w:body>
 </w:document>
+</file>
+
+<file path=word/comments.xml><?xml version="1.0" encoding="utf-8"?>
+<w:comments xmlns:wpc="http://schemas.microsoft.com/office/word/2010/wordprocessingCanvas" xmlns:cx="http://schemas.microsoft.com/office/drawing/2014/chartex" xmlns:cx1="http://schemas.microsoft.com/office/drawing/2015/9/8/chartex" xmlns:cx2="http://schemas.microsoft.com/office/drawing/2015/10/21/chartex" xmlns:cx3="http://schemas.microsoft.com/office/drawing/2016/5/9/chartex" xmlns:cx4="http://schemas.microsoft.com/office/drawing/2016/5/10/chartex" xmlns:cx5="http://schemas.microsoft.com/office/drawing/2016/5/11/chartex" xmlns:cx6="http://schemas.microsoft.com/office/drawing/2016/5/12/chartex" xmlns:cx7="http://schemas.microsoft.com/office/drawing/2016/5/13/chartex" xmlns:cx8="http://schemas.microsoft.com/office/drawing/2016/5/14/chartex" xmlns:mc="http://schemas.openxmlformats.org/markup-compatibility/2006" xmlns:aink="http://schemas.microsoft.com/office/drawing/2016/ink" xmlns:am3d="http://schemas.microsoft.com/office/drawing/2017/model3d" xmlns:o="urn:schemas-microsoft-com:office:office" xmlns:oel="http://schemas.microsoft.com/office/2019/extlst" xmlns:r="http://schemas.openxmlformats.org/officeDocument/2006/relationships" xmlns:m="http://schemas.openxmlformats.org/officeDocument/2006/math" xmlns:v="urn:schemas-microsoft-com:vml" xmlns:wp14="http://schemas.microsoft.com/office/word/2010/wordprocessingDrawing" xmlns:wp="http://schemas.openxmlformats.org/drawingml/2006/wordprocessingDrawing" xmlns:w10="urn:schemas-microsoft-com:office:word" xmlns:w="http://schemas.openxmlformats.org/wordprocessingml/2006/main" xmlns:w14="http://schemas.microsoft.com/office/word/2010/wordml" xmlns:w15="http://schemas.microsoft.com/office/word/2012/wordml" xmlns:w16cex="http://schemas.microsoft.com/office/word/2018/wordml/cex" xmlns:w16cid="http://schemas.microsoft.com/office/word/2016/wordml/cid" xmlns:w16="http://schemas.microsoft.com/office/word/2018/wordml" xmlns:w16sdtdh="http://schemas.microsoft.com/office/word/2020/wordml/sdtdatahash" xmlns:w16se="http://schemas.microsoft.com/office/word/2015/wordml/symex" xmlns:wpg="http://schemas.microsoft.com/office/word/2010/wordprocessingGroup" xmlns:wpi="http://schemas.microsoft.com/office/word/2010/wordprocessingInk" xmlns:wne="http://schemas.microsoft.com/office/word/2006/wordml" xmlns:wps="http://schemas.microsoft.com/office/word/2010/wordprocessingShape" mc:Ignorable="w14 w15 w16se w16cid w16 w16cex w16sdtdh wp14">
+  <w:comment w:id="0" w:author="Ameer Amer" w:date="2023-01-29T16:20:00Z" w:initials="AA">
+    <w:p>
+      <w:r>
+        <w:rPr>
+          <w:rStyle w:val="CommentReference"/>
+        </w:rPr>
+        <w:annotationRef/>
+      </w:r>
+      <w:r>
+        <w:rPr>
+          <w:sz w:val="20"/>
+          <w:szCs w:val="20"/>
+        </w:rPr>
+        <w:t>Try elaborating on the topic - Composition over Inheritance. Is it sometimes better to use composition even though there is an ‘is a’ relation between two classes? (Maybe give an example..)</w:t>
+      </w:r>
+    </w:p>
+  </w:comment>
+  <w:comment w:id="1" w:author="Ameer Amer" w:date="2023-01-29T16:30:00Z" w:initials="AA">
+    <w:p>
+      <w:r>
+        <w:rPr>
+          <w:rStyle w:val="CommentReference"/>
+        </w:rPr>
+        <w:annotationRef/>
+      </w:r>
+      <w:r>
+        <w:rPr>
+          <w:color w:val="000000"/>
+          <w:sz w:val="20"/>
+          <w:szCs w:val="20"/>
+        </w:rPr>
+        <w:t>Do we need forced casting to use Polymorphism in a strongly typed language? Say we have the following example in a strongly typed language: Dog inherits from Animal, and Cat inherits from Animal as well, can the method AddToZoo(Animal animal) take Cat as an argument as is or do we need to cast Cat to Animal before passing it?</w:t>
+      </w:r>
+    </w:p>
+  </w:comment>
+  <w:comment w:id="2" w:author="Ameer Amer" w:date="2023-01-29T16:33:00Z" w:initials="AA">
+    <w:p>
+      <w:r>
+        <w:rPr>
+          <w:rStyle w:val="CommentReference"/>
+        </w:rPr>
+        <w:annotationRef/>
+      </w:r>
+      <w:r>
+        <w:rPr>
+          <w:color w:val="000000"/>
+          <w:sz w:val="20"/>
+          <w:szCs w:val="20"/>
+        </w:rPr>
+        <w:t>What does the state of the class contain?</w:t>
+      </w:r>
+    </w:p>
+  </w:comment>
+  <w:comment w:id="3" w:author="Ameer Amer" w:date="2023-01-29T16:45:00Z" w:initials="AA">
+    <w:p>
+      <w:r>
+        <w:rPr>
+          <w:rStyle w:val="CommentReference"/>
+        </w:rPr>
+        <w:annotationRef/>
+      </w:r>
+      <w:r>
+        <w:rPr>
+          <w:color w:val="000000"/>
+          <w:sz w:val="20"/>
+          <w:szCs w:val="20"/>
+        </w:rPr>
+        <w:t xml:space="preserve">Try to briefly give a simple example of how each principle is ensured </w:t>
+      </w:r>
+    </w:p>
+  </w:comment>
+  <w:comment w:id="4" w:author="Ameer Amer" w:date="2023-01-29T16:49:00Z" w:initials="AA">
+    <w:p>
+      <w:r>
+        <w:rPr>
+          <w:rStyle w:val="CommentReference"/>
+        </w:rPr>
+        <w:annotationRef/>
+      </w:r>
+      <w:r>
+        <w:rPr>
+          <w:color w:val="000000"/>
+          <w:sz w:val="20"/>
+          <w:szCs w:val="20"/>
+        </w:rPr>
+        <w:t>How is this option different than the previous one? Do you call different methods from __init__ based on the argument types?</w:t>
+      </w:r>
+    </w:p>
+  </w:comment>
+  <w:comment w:id="5" w:author="Ameer Amer" w:date="2023-01-29T16:49:00Z" w:initials="AA">
+    <w:p>
+      <w:r>
+        <w:rPr>
+          <w:rStyle w:val="CommentReference"/>
+        </w:rPr>
+        <w:annotationRef/>
+      </w:r>
+      <w:r>
+        <w:rPr>
+          <w:color w:val="000000"/>
+          <w:sz w:val="20"/>
+          <w:szCs w:val="20"/>
+        </w:rPr>
+        <w:t>Can you explain how?</w:t>
+      </w:r>
+    </w:p>
+  </w:comment>
+  <w:comment w:id="6" w:author="Ameer Amer" w:date="2023-01-29T16:53:00Z" w:initials="AA">
+    <w:p>
+      <w:r>
+        <w:rPr>
+          <w:rStyle w:val="CommentReference"/>
+        </w:rPr>
+        <w:annotationRef/>
+      </w:r>
+      <w:r>
+        <w:rPr>
+          <w:color w:val="000000"/>
+          <w:sz w:val="20"/>
+          <w:szCs w:val="20"/>
+        </w:rPr>
+        <w:t>Are there any other options? ;)</w:t>
+      </w:r>
+    </w:p>
+  </w:comment>
+</w:comments>
+</file>
+
+<file path=word/commentsExtended.xml><?xml version="1.0" encoding="utf-8"?>
+<w15:commentsEx xmlns:wpc="http://schemas.microsoft.com/office/word/2010/wordprocessingCanvas" xmlns:cx="http://schemas.microsoft.com/office/drawing/2014/chartex" xmlns:cx1="http://schemas.microsoft.com/office/drawing/2015/9/8/chartex" xmlns:cx2="http://schemas.microsoft.com/office/drawing/2015/10/21/chartex" xmlns:cx3="http://schemas.microsoft.com/office/drawing/2016/5/9/chartex" xmlns:cx4="http://schemas.microsoft.com/office/drawing/2016/5/10/chartex" xmlns:cx5="http://schemas.microsoft.com/office/drawing/2016/5/11/chartex" xmlns:cx6="http://schemas.microsoft.com/office/drawing/2016/5/12/chartex" xmlns:cx7="http://schemas.microsoft.com/office/drawing/2016/5/13/chartex" xmlns:cx8="http://schemas.microsoft.com/office/drawing/2016/5/14/chartex" xmlns:mc="http://schemas.openxmlformats.org/markup-compatibility/2006" xmlns:aink="http://schemas.microsoft.com/office/drawing/2016/ink" xmlns:am3d="http://schemas.microsoft.com/office/drawing/2017/model3d" xmlns:o="urn:schemas-microsoft-com:office:office" xmlns:oel="http://schemas.microsoft.com/office/2019/extlst" xmlns:r="http://schemas.openxmlformats.org/officeDocument/2006/relationships" xmlns:m="http://schemas.openxmlformats.org/officeDocument/2006/math" xmlns:v="urn:schemas-microsoft-com:vml" xmlns:wp14="http://schemas.microsoft.com/office/word/2010/wordprocessingDrawing" xmlns:wp="http://schemas.openxmlformats.org/drawingml/2006/wordprocessingDrawing" xmlns:w10="urn:schemas-microsoft-com:office:word" xmlns:w="http://schemas.openxmlformats.org/wordprocessingml/2006/main" xmlns:w14="http://schemas.microsoft.com/office/word/2010/wordml" xmlns:w15="http://schemas.microsoft.com/office/word/2012/wordml" xmlns:w16cex="http://schemas.microsoft.com/office/word/2018/wordml/cex" xmlns:w16cid="http://schemas.microsoft.com/office/word/2016/wordml/cid" xmlns:w16="http://schemas.microsoft.com/office/word/2018/wordml" xmlns:w16sdtdh="http://schemas.microsoft.com/office/word/2020/wordml/sdtdatahash" xmlns:w16se="http://schemas.microsoft.com/office/word/2015/wordml/symex" xmlns:wpg="http://schemas.microsoft.com/office/word/2010/wordprocessingGroup" xmlns:wpi="http://schemas.microsoft.com/office/word/2010/wordprocessingInk" xmlns:wne="http://schemas.microsoft.com/office/word/2006/wordml" xmlns:wps="http://schemas.microsoft.com/office/word/2010/wordprocessingShape" mc:Ignorable="w14 w15 w16se w16cid w16 w16cex w16sdtdh wp14">
+  <w15:commentEx w15:paraId="0433020D" w15:done="0"/>
+  <w15:commentEx w15:paraId="4C796049" w15:done="0"/>
+  <w15:commentEx w15:paraId="604CDD6A" w15:done="0"/>
+  <w15:commentEx w15:paraId="2141426E" w15:done="0"/>
+  <w15:commentEx w15:paraId="7F554AB7" w15:done="0"/>
+  <w15:commentEx w15:paraId="72B15708" w15:done="0"/>
+  <w15:commentEx w15:paraId="148AF698" w15:done="0"/>
+</w15:commentsEx>
+</file>
+
+<file path=word/commentsExtensible.xml><?xml version="1.0" encoding="utf-8"?>
+<w16cex:commentsExtensible xmlns:wpc="http://schemas.microsoft.com/office/word/2010/wordprocessingCanvas" xmlns:cx="http://schemas.microsoft.com/office/drawing/2014/chartex" xmlns:cx1="http://schemas.microsoft.com/office/drawing/2015/9/8/chartex" xmlns:cx2="http://schemas.microsoft.com/office/drawing/2015/10/21/chartex" xmlns:cx3="http://schemas.microsoft.com/office/drawing/2016/5/9/chartex" xmlns:cx4="http://schemas.microsoft.com/office/drawing/2016/5/10/chartex" xmlns:cx5="http://schemas.microsoft.com/office/drawing/2016/5/11/chartex" xmlns:cx6="http://schemas.microsoft.com/office/drawing/2016/5/12/chartex" xmlns:cx7="http://schemas.microsoft.com/office/drawing/2016/5/13/chartex" xmlns:cx8="http://schemas.microsoft.com/office/drawing/2016/5/14/chartex" xmlns:mc="http://schemas.openxmlformats.org/markup-compatibility/2006" xmlns:aink="http://schemas.microsoft.com/office/drawing/2016/ink" xmlns:am3d="http://schemas.microsoft.com/office/drawing/2017/model3d" xmlns:o="urn:schemas-microsoft-com:office:office" xmlns:oel="http://schemas.microsoft.com/office/2019/extlst" xmlns:r="http://schemas.openxmlformats.org/officeDocument/2006/relationships" xmlns:m="http://schemas.openxmlformats.org/officeDocument/2006/math" xmlns:v="urn:schemas-microsoft-com:vml" xmlns:wp14="http://schemas.microsoft.com/office/word/2010/wordprocessingDrawing" xmlns:wp="http://schemas.openxmlformats.org/drawingml/2006/wordprocessingDrawing" xmlns:w10="urn:schemas-microsoft-com:office:word" xmlns:w="http://schemas.openxmlformats.org/wordprocessingml/2006/main" xmlns:w14="http://schemas.microsoft.com/office/word/2010/wordml" xmlns:w15="http://schemas.microsoft.com/office/word/2012/wordml" xmlns:w16cex="http://schemas.microsoft.com/office/word/2018/wordml/cex" xmlns:w16cid="http://schemas.microsoft.com/office/word/2016/wordml/cid" xmlns:w16="http://schemas.microsoft.com/office/word/2018/wordml" xmlns:w16sdtdh="http://schemas.microsoft.com/office/word/2020/wordml/sdtdatahash" xmlns:w16se="http://schemas.microsoft.com/office/word/2015/wordml/symex" xmlns:wpg="http://schemas.microsoft.com/office/word/2010/wordprocessingGroup" xmlns:wpi="http://schemas.microsoft.com/office/word/2010/wordprocessingInk" xmlns:wne="http://schemas.microsoft.com/office/word/2006/wordml" xmlns:wps="http://schemas.microsoft.com/office/word/2010/wordprocessingShape" mc:Ignorable="w14 w15 w16se w16cid w16 w16cex w16sdtdh wp14">
+  <w16cex:commentExtensible w16cex:durableId="27811B59" w16cex:dateUtc="2023-01-29T14:20:00Z"/>
+  <w16cex:commentExtensible w16cex:durableId="27811D91" w16cex:dateUtc="2023-01-29T14:30:00Z"/>
+  <w16cex:commentExtensible w16cex:durableId="27811E6F" w16cex:dateUtc="2023-01-29T14:33:00Z"/>
+  <w16cex:commentExtensible w16cex:durableId="27812119" w16cex:dateUtc="2023-01-29T14:45:00Z"/>
+  <w16cex:commentExtensible w16cex:durableId="2781221A" w16cex:dateUtc="2023-01-29T14:49:00Z"/>
+  <w16cex:commentExtensible w16cex:durableId="2781222B" w16cex:dateUtc="2023-01-29T14:49:00Z"/>
+  <w16cex:commentExtensible w16cex:durableId="27812324" w16cex:dateUtc="2023-01-29T14:53:00Z"/>
+</w16cex:commentsExtensible>
+</file>
+
+<file path=word/commentsIds.xml><?xml version="1.0" encoding="utf-8"?>
+<w16cid:commentsIds xmlns:wpc="http://schemas.microsoft.com/office/word/2010/wordprocessingCanvas" xmlns:cx="http://schemas.microsoft.com/office/drawing/2014/chartex" xmlns:cx1="http://schemas.microsoft.com/office/drawing/2015/9/8/chartex" xmlns:cx2="http://schemas.microsoft.com/office/drawing/2015/10/21/chartex" xmlns:cx3="http://schemas.microsoft.com/office/drawing/2016/5/9/chartex" xmlns:cx4="http://schemas.microsoft.com/office/drawing/2016/5/10/chartex" xmlns:cx5="http://schemas.microsoft.com/office/drawing/2016/5/11/chartex" xmlns:cx6="http://schemas.microsoft.com/office/drawing/2016/5/12/chartex" xmlns:cx7="http://schemas.microsoft.com/office/drawing/2016/5/13/chartex" xmlns:cx8="http://schemas.microsoft.com/office/drawing/2016/5/14/chartex" xmlns:mc="http://schemas.openxmlformats.org/markup-compatibility/2006" xmlns:aink="http://schemas.microsoft.com/office/drawing/2016/ink" xmlns:am3d="http://schemas.microsoft.com/office/drawing/2017/model3d" xmlns:o="urn:schemas-microsoft-com:office:office" xmlns:oel="http://schemas.microsoft.com/office/2019/extlst" xmlns:r="http://schemas.openxmlformats.org/officeDocument/2006/relationships" xmlns:m="http://schemas.openxmlformats.org/officeDocument/2006/math" xmlns:v="urn:schemas-microsoft-com:vml" xmlns:wp14="http://schemas.microsoft.com/office/word/2010/wordprocessingDrawing" xmlns:wp="http://schemas.openxmlformats.org/drawingml/2006/wordprocessingDrawing" xmlns:w10="urn:schemas-microsoft-com:office:word" xmlns:w="http://schemas.openxmlformats.org/wordprocessingml/2006/main" xmlns:w14="http://schemas.microsoft.com/office/word/2010/wordml" xmlns:w15="http://schemas.microsoft.com/office/word/2012/wordml" xmlns:w16cex="http://schemas.microsoft.com/office/word/2018/wordml/cex" xmlns:w16cid="http://schemas.microsoft.com/office/word/2016/wordml/cid" xmlns:w16="http://schemas.microsoft.com/office/word/2018/wordml" xmlns:w16sdtdh="http://schemas.microsoft.com/office/word/2020/wordml/sdtdatahash" xmlns:w16se="http://schemas.microsoft.com/office/word/2015/wordml/symex" xmlns:wpg="http://schemas.microsoft.com/office/word/2010/wordprocessingGroup" xmlns:wpi="http://schemas.microsoft.com/office/word/2010/wordprocessingInk" xmlns:wne="http://schemas.microsoft.com/office/word/2006/wordml" xmlns:wps="http://schemas.microsoft.com/office/word/2010/wordprocessingShape" mc:Ignorable="w14 w15 w16se w16cid w16 w16cex w16sdtdh wp14">
+  <w16cid:commentId w16cid:paraId="0433020D" w16cid:durableId="27811B59"/>
+  <w16cid:commentId w16cid:paraId="4C796049" w16cid:durableId="27811D91"/>
+  <w16cid:commentId w16cid:paraId="604CDD6A" w16cid:durableId="27811E6F"/>
+  <w16cid:commentId w16cid:paraId="2141426E" w16cid:durableId="27812119"/>
+  <w16cid:commentId w16cid:paraId="7F554AB7" w16cid:durableId="2781221A"/>
+  <w16cid:commentId w16cid:paraId="72B15708" w16cid:durableId="2781222B"/>
+  <w16cid:commentId w16cid:paraId="148AF698" w16cid:durableId="27812324"/>
+</w16cid:commentsIds>
 </file>
 
 <file path=word/endnotes.xml><?xml version="1.0" encoding="utf-8"?>
@@ -2889,6 +3168,14 @@
     <w:abstractNumId w:val="0"/>
   </w:num>
 </w:numbering>
+</file>
+
+<file path=word/people.xml><?xml version="1.0" encoding="utf-8"?>
+<w15:people xmlns:wpc="http://schemas.microsoft.com/office/word/2010/wordprocessingCanvas" xmlns:cx="http://schemas.microsoft.com/office/drawing/2014/chartex" xmlns:cx1="http://schemas.microsoft.com/office/drawing/2015/9/8/chartex" xmlns:cx2="http://schemas.microsoft.com/office/drawing/2015/10/21/chartex" xmlns:cx3="http://schemas.microsoft.com/office/drawing/2016/5/9/chartex" xmlns:cx4="http://schemas.microsoft.com/office/drawing/2016/5/10/chartex" xmlns:cx5="http://schemas.microsoft.com/office/drawing/2016/5/11/chartex" xmlns:cx6="http://schemas.microsoft.com/office/drawing/2016/5/12/chartex" xmlns:cx7="http://schemas.microsoft.com/office/drawing/2016/5/13/chartex" xmlns:cx8="http://schemas.microsoft.com/office/drawing/2016/5/14/chartex" xmlns:mc="http://schemas.openxmlformats.org/markup-compatibility/2006" xmlns:aink="http://schemas.microsoft.com/office/drawing/2016/ink" xmlns:am3d="http://schemas.microsoft.com/office/drawing/2017/model3d" xmlns:o="urn:schemas-microsoft-com:office:office" xmlns:oel="http://schemas.microsoft.com/office/2019/extlst" xmlns:r="http://schemas.openxmlformats.org/officeDocument/2006/relationships" xmlns:m="http://schemas.openxmlformats.org/officeDocument/2006/math" xmlns:v="urn:schemas-microsoft-com:vml" xmlns:wp14="http://schemas.microsoft.com/office/word/2010/wordprocessingDrawing" xmlns:wp="http://schemas.openxmlformats.org/drawingml/2006/wordprocessingDrawing" xmlns:w10="urn:schemas-microsoft-com:office:word" xmlns:w="http://schemas.openxmlformats.org/wordprocessingml/2006/main" xmlns:w14="http://schemas.microsoft.com/office/word/2010/wordml" xmlns:w15="http://schemas.microsoft.com/office/word/2012/wordml" xmlns:w16cex="http://schemas.microsoft.com/office/word/2018/wordml/cex" xmlns:w16cid="http://schemas.microsoft.com/office/word/2016/wordml/cid" xmlns:w16="http://schemas.microsoft.com/office/word/2018/wordml" xmlns:w16sdtdh="http://schemas.microsoft.com/office/word/2020/wordml/sdtdatahash" xmlns:w16se="http://schemas.microsoft.com/office/word/2015/wordml/symex" xmlns:wpg="http://schemas.microsoft.com/office/word/2010/wordprocessingGroup" xmlns:wpi="http://schemas.microsoft.com/office/word/2010/wordprocessingInk" xmlns:wne="http://schemas.microsoft.com/office/word/2006/wordml" xmlns:wps="http://schemas.microsoft.com/office/word/2010/wordprocessingShape" mc:Ignorable="w14 w15 w16se w16cid w16 w16cex w16sdtdh wp14">
+  <w15:person w15:author="Ameer Amer">
+    <w15:presenceInfo w15:providerId="AD" w15:userId="S::ameeramer@campus.technion.ac.il::ef7e7a2f-cfe9-48e6-ba1a-d55bde687e9a"/>
+  </w15:person>
+</w15:people>
 </file>
 
 <file path=word/styles.xml><?xml version="1.0" encoding="utf-8"?>
@@ -3384,6 +3671,74 @@
     <w:uiPriority w:val="99"/>
     <w:rsid w:val="00777E43"/>
   </w:style>
+  <w:style w:type="character" w:styleId="CommentReference">
+    <w:name w:val="annotation reference"/>
+    <w:basedOn w:val="DefaultParagraphFont"/>
+    <w:uiPriority w:val="99"/>
+    <w:semiHidden/>
+    <w:unhideWhenUsed/>
+    <w:rsid w:val="00660CA8"/>
+    <w:rPr>
+      <w:sz w:val="16"/>
+      <w:szCs w:val="16"/>
+    </w:rPr>
+  </w:style>
+  <w:style w:type="paragraph" w:styleId="CommentText">
+    <w:name w:val="annotation text"/>
+    <w:basedOn w:val="Normal"/>
+    <w:link w:val="CommentTextChar"/>
+    <w:uiPriority w:val="99"/>
+    <w:semiHidden/>
+    <w:unhideWhenUsed/>
+    <w:rsid w:val="00660CA8"/>
+    <w:pPr>
+      <w:spacing w:line="240" w:lineRule="auto"/>
+    </w:pPr>
+    <w:rPr>
+      <w:sz w:val="20"/>
+      <w:szCs w:val="20"/>
+    </w:rPr>
+  </w:style>
+  <w:style w:type="character" w:customStyle="1" w:styleId="CommentTextChar">
+    <w:name w:val="Comment Text Char"/>
+    <w:basedOn w:val="DefaultParagraphFont"/>
+    <w:link w:val="CommentText"/>
+    <w:uiPriority w:val="99"/>
+    <w:semiHidden/>
+    <w:rsid w:val="00660CA8"/>
+    <w:rPr>
+      <w:sz w:val="20"/>
+      <w:szCs w:val="20"/>
+    </w:rPr>
+  </w:style>
+  <w:style w:type="paragraph" w:styleId="CommentSubject">
+    <w:name w:val="annotation subject"/>
+    <w:basedOn w:val="CommentText"/>
+    <w:next w:val="CommentText"/>
+    <w:link w:val="CommentSubjectChar"/>
+    <w:uiPriority w:val="99"/>
+    <w:semiHidden/>
+    <w:unhideWhenUsed/>
+    <w:rsid w:val="00660CA8"/>
+    <w:rPr>
+      <w:b/>
+      <w:bCs/>
+    </w:rPr>
+  </w:style>
+  <w:style w:type="character" w:customStyle="1" w:styleId="CommentSubjectChar">
+    <w:name w:val="Comment Subject Char"/>
+    <w:basedOn w:val="CommentTextChar"/>
+    <w:link w:val="CommentSubject"/>
+    <w:uiPriority w:val="99"/>
+    <w:semiHidden/>
+    <w:rsid w:val="00660CA8"/>
+    <w:rPr>
+      <w:b/>
+      <w:bCs/>
+      <w:sz w:val="20"/>
+      <w:szCs w:val="20"/>
+    </w:rPr>
+  </w:style>
 </w:styles>
 </file>
 

</xml_diff>

<commit_message>
Added modifications based on review to the file.
</commit_message>
<xml_diff>
--- a/basic/python/Solutions/OOP.docx
+++ b/basic/python/Solutions/OOP.docx
@@ -82,13 +82,7 @@
           <w:lang w:val="en-US"/>
         </w:rPr>
         <w:br/>
-        <w:t xml:space="preserve">b) OOP (Object Oriented Programing) is a paradigm of coding </w:t>
-      </w:r>
-      <w:r>
-        <w:rPr>
-          <w:lang w:val="en-US"/>
-        </w:rPr>
-        <w:t>that focuses on objects and data, and not on the logic in the code.</w:t>
+        <w:t>b) OOP (Object Oriented Programing) is a paradigm of coding that focuses on objects and data, and not on the logic in the code.</w:t>
       </w:r>
       <w:r>
         <w:rPr>
@@ -115,34 +109,14 @@
           <w:lang w:val="en-US"/>
         </w:rPr>
         <w:br/>
-        <w:t xml:space="preserve">c) </w:t>
-      </w:r>
-      <w:r>
-        <w:rPr>
-          <w:lang w:val="en-US"/>
-        </w:rPr>
-        <w:t>Functional Programming is another paradigm of coding that focuses on using only functions (instead of other logical structures) in order to solve computable problems.</w:t>
-      </w:r>
-      <w:r>
-        <w:rPr>
-          <w:lang w:val="en-US"/>
-        </w:rPr>
-        <w:br/>
-        <w:t xml:space="preserve">Functions are used for every action in the </w:t>
-      </w:r>
-      <w:proofErr w:type="gramStart"/>
-      <w:r>
-        <w:rPr>
-          <w:lang w:val="en-US"/>
-        </w:rPr>
-        <w:t>code, and</w:t>
-      </w:r>
-      <w:proofErr w:type="gramEnd"/>
-      <w:r>
-        <w:rPr>
-          <w:lang w:val="en-US"/>
-        </w:rPr>
-        <w:t xml:space="preserve"> are the building blocks of the entire language.</w:t>
+        <w:t>c) Functional Programming is another paradigm of coding that focuses on using only functions (instead of other logical structures) in order to solve computable problems.</w:t>
+      </w:r>
+      <w:r>
+        <w:rPr>
+          <w:lang w:val="en-US"/>
+        </w:rPr>
+        <w:br/>
+        <w:t>Functions are used for every action in the code, and are the building blocks of the entire language.</w:t>
       </w:r>
       <w:r>
         <w:rPr>
@@ -278,13 +252,7 @@
         <w:rPr>
           <w:lang w:val="en-US"/>
         </w:rPr>
-        <w:t xml:space="preserve">is that one represents a relationship that doesn’t inherently has a connection, such as an air conditioner and a house, the connection is more </w:t>
-      </w:r>
-      <w:r>
-        <w:rPr>
-          <w:lang w:val="en-US"/>
-        </w:rPr>
-        <w:t>incidental.</w:t>
+        <w:t>is that one represents a relationship that doesn’t inherently has a connection, such as an air conditioner and a house, the connection is more incidental.</w:t>
       </w:r>
       <w:r>
         <w:rPr>
@@ -304,13 +272,7 @@
           <w:lang w:val="en-US"/>
         </w:rPr>
         <w:br/>
-        <w:t xml:space="preserve">The main pros of inheritance are </w:t>
-      </w:r>
-      <w:r>
-        <w:rPr>
-          <w:lang w:val="en-US"/>
-        </w:rPr>
-        <w:t>that it’s very powerful and represents a strong tool in a language.</w:t>
+        <w:t>The main pros of inheritance are that it’s very powerful and represents a strong tool in a language.</w:t>
       </w:r>
       <w:r>
         <w:rPr>
@@ -331,13 +293,7 @@
           <w:lang w:val="en-US"/>
         </w:rPr>
         <w:br/>
-        <w:t xml:space="preserve">The main drawback is </w:t>
-      </w:r>
-      <w:r>
-        <w:rPr>
-          <w:lang w:val="en-US"/>
-        </w:rPr>
-        <w:t>speed – the close relationship between the classes means they are not entirely independent, and for a certain subclass we need to load the base class in order to execute it.</w:t>
+        <w:t>The main drawback is speed – the close relationship between the classes means they are not entirely independent, and for a certain subclass we need to load the base class in order to execute it.</w:t>
       </w:r>
       <w:r>
         <w:rPr>
@@ -357,33 +313,39 @@
           <w:lang w:val="en-US"/>
         </w:rPr>
         <w:br/>
-        <w:t xml:space="preserve">The main </w:t>
-      </w:r>
-      <w:commentRangeStart w:id="0"/>
-      <w:r>
-        <w:rPr>
-          <w:lang w:val="en-US"/>
-        </w:rPr>
-        <w:t xml:space="preserve">pros </w:t>
-      </w:r>
-      <w:commentRangeEnd w:id="0"/>
-      <w:r>
-        <w:rPr>
-          <w:rStyle w:val="CommentReference"/>
-        </w:rPr>
-        <w:commentReference w:id="0"/>
-      </w:r>
-      <w:r>
-        <w:rPr>
-          <w:lang w:val="en-US"/>
-        </w:rPr>
-        <w:t>of composition are that it can add a lot of positive complexity  and expressiveness to the code (various c</w:t>
-      </w:r>
-      <w:r>
-        <w:rPr>
-          <w:lang w:val="en-US"/>
-        </w:rPr>
-        <w:t>onnection between entirely different types of classes).</w:t>
+        <w:t>The main pros of composition are that it can add a lot of positive complexity  and expressiveness to the code (various connection between entirely different types of classes).</w:t>
+      </w:r>
+      <w:r>
+        <w:rPr>
+          <w:lang w:val="en-US"/>
+        </w:rPr>
+        <w:br/>
+        <w:t>Composition can often avoid some of the problems possible with inheritance, because it’s easier to be altered later in the process</w:t>
+      </w:r>
+      <w:r>
+        <w:rPr>
+          <w:lang w:val="en-US"/>
+        </w:rPr>
+        <w:t>, and in addition it can avoid breaking encapsulation</w:t>
+      </w:r>
+      <w:r>
+        <w:rPr>
+          <w:lang w:val="en-US"/>
+        </w:rPr>
+        <w:t xml:space="preserve"> and exposing access.</w:t>
+      </w:r>
+      <w:r>
+        <w:rPr>
+          <w:lang w:val="en-US"/>
+        </w:rPr>
+        <w:br/>
+        <w:t>For example, a child class will have access to non-public information of the base class, which can be dangerous in some cases, a thing which can be easily preventable in composition.</w:t>
+      </w:r>
+      <w:r>
+        <w:rPr>
+          <w:lang w:val="en-US"/>
+        </w:rPr>
+        <w:br/>
       </w:r>
       <w:r>
         <w:rPr>
@@ -484,13 +446,7 @@
           <w:lang w:val="en-US"/>
         </w:rPr>
         <w:br/>
-        <w:t xml:space="preserve">The pros of mutability are the fact that it’s dynamic, we’ll be able to </w:t>
-      </w:r>
-      <w:r>
-        <w:rPr>
-          <w:lang w:val="en-US"/>
-        </w:rPr>
-        <w:t>use arrays (for example) for different purposes, and won’t need to assign large chunks of memory for every small change in our data structure.</w:t>
+        <w:t>The pros of mutability are the fact that it’s dynamic, we’ll be able to use arrays (for example) for different purposes, and won’t need to assign large chunks of memory for every small change in our data structure.</w:t>
       </w:r>
       <w:r>
         <w:rPr>
@@ -539,24 +495,19 @@
         <w:rPr>
           <w:lang w:val="en-US"/>
         </w:rPr>
-        <w:t xml:space="preserve">Dynamically typed languages </w:t>
-      </w:r>
-      <w:r>
-        <w:rPr>
-          <w:lang w:val="en-US"/>
-        </w:rPr>
-        <w:t>perform type checking at runtime, and don’t require to define the type of the variables when declaring them, they won’t point out that a certain type isn’t compatible with a usage of a function during compilation, but only in runtime.</w:t>
-      </w:r>
-      <w:r>
-        <w:rPr>
-          <w:lang w:val="en-US"/>
-        </w:rPr>
-        <w:br/>
-      </w:r>
-      <w:r>
-        <w:rPr>
-          <w:lang w:val="en-US"/>
-        </w:rPr>
+        <w:t>Dynamically typed languages perform type checking at runtime, and don’t require to define the type of the variables when declaring them, they won’t point out that a certain type isn’t compatible with a usage of a function during compilation, but only in runtime.</w:t>
+      </w:r>
+      <w:r>
+        <w:rPr>
+          <w:lang w:val="en-US"/>
+        </w:rPr>
+        <w:br/>
+      </w:r>
+      <w:r>
+        <w:rPr>
+          <w:lang w:val="en-US"/>
+        </w:rPr>
+        <w:lastRenderedPageBreak/>
         <w:br/>
         <w:t>Statically typed languages perform type checking during compilation, and do require to define the type of the variables when declaring them.</w:t>
       </w:r>
@@ -589,34 +540,7 @@
         <w:rPr>
           <w:lang w:val="en-US"/>
         </w:rPr>
-        <w:lastRenderedPageBreak/>
-        <w:t xml:space="preserve">The pros of dynamical typing is the aspect of flexibility – </w:t>
-      </w:r>
-      <w:commentRangeStart w:id="1"/>
-      <w:r>
-        <w:rPr>
-          <w:lang w:val="en-US"/>
-        </w:rPr>
-        <w:t>we can use Polymorphism without forced casting</w:t>
-      </w:r>
-      <w:commentRangeEnd w:id="1"/>
-      <w:r>
-        <w:rPr>
-          <w:rStyle w:val="CommentReference"/>
-        </w:rPr>
-        <w:commentReference w:id="1"/>
-      </w:r>
-      <w:r>
-        <w:rPr>
-          <w:lang w:val="en-US"/>
-        </w:rPr>
-        <w:t xml:space="preserve">, the programmer has much more discretion in the writing of the code, can reduce </w:t>
-      </w:r>
-      <w:r>
-        <w:rPr>
-          <w:lang w:val="en-US"/>
-        </w:rPr>
-        <w:t>extra code and improve readability.</w:t>
+        <w:t>The pros of dynamical typing is the aspect of flexibility – we use less forced casting, easier to use polymorphism with, the programmer has much more discretion in the writing of the code, can reduce extra code and improve readability.</w:t>
       </w:r>
       <w:r>
         <w:rPr>
@@ -704,19 +628,7 @@
         <w:rPr>
           <w:lang w:val="en-US"/>
         </w:rPr>
-        <w:t>Duck typing works by the hypothesis that</w:t>
-      </w:r>
-      <w:r>
-        <w:rPr>
-          <w:lang w:val="en-US"/>
-        </w:rPr>
-        <w:t xml:space="preserve"> the sentence</w:t>
-      </w:r>
-      <w:r>
-        <w:rPr>
-          <w:lang w:val="en-US"/>
-        </w:rPr>
-        <w:t xml:space="preserve"> “</w:t>
+        <w:t>Duck typing works by the hypothesis that the sentence “</w:t>
       </w:r>
       <w:r>
         <w:rPr>
@@ -761,7 +673,7 @@
           <w:lang w:val="en-US"/>
         </w:rPr>
         <w:br/>
-        <w:t xml:space="preserve">An example </w:t>
+        <w:t>An example taken from Wikipedia:</w:t>
       </w:r>
       <w:r>
         <w:rPr>
@@ -772,17 +684,6 @@
           <w:shd w:val="clear" w:color="auto" w:fill="FFFFFF"/>
           <w:lang w:val="en-US"/>
         </w:rPr>
-        <w:t>taken from Wikipedia:</w:t>
-      </w:r>
-      <w:r>
-        <w:rPr>
-          <w:rFonts w:ascii="Arial" w:hAnsi="Arial" w:cs="Arial"/>
-          <w:color w:val="202122"/>
-          <w:sz w:val="21"/>
-          <w:szCs w:val="21"/>
-          <w:shd w:val="clear" w:color="auto" w:fill="FFFFFF"/>
-          <w:lang w:val="en-US"/>
-        </w:rPr>
         <w:br/>
       </w:r>
     </w:p>
@@ -799,7 +700,7 @@
           <w:lang w:val="en-US"/>
         </w:rPr>
         <w:drawing>
-          <wp:inline distT="0" distB="0" distL="0" distR="0" wp14:anchorId="70A6A0A9" wp14:editId="59AE18C9">
+          <wp:inline distT="0" distB="0" distL="0" distR="0" wp14:anchorId="748C1E02" wp14:editId="3E681AE1">
             <wp:extent cx="2946400" cy="2044340"/>
             <wp:effectExtent l="0" t="0" r="6350" b="0"/>
             <wp:docPr id="1" name="Picture 1"/>
@@ -814,7 +715,7 @@
                     <pic:cNvPicPr/>
                   </pic:nvPicPr>
                   <pic:blipFill>
-                    <a:blip r:embed="rId11"/>
+                    <a:blip r:embed="rId7"/>
                     <a:stretch>
                       <a:fillRect/>
                     </a:stretch>
@@ -878,25 +779,7 @@
         <w:rPr>
           <w:lang w:val="en-US"/>
         </w:rPr>
-        <w:t xml:space="preserve">Private </w:t>
-      </w:r>
-      <w:r>
-        <w:rPr>
-          <w:lang w:val="en-US"/>
-        </w:rPr>
-        <w:t>–</w:t>
-      </w:r>
-      <w:r>
-        <w:rPr>
-          <w:lang w:val="en-US"/>
-        </w:rPr>
-        <w:t xml:space="preserve"> </w:t>
-      </w:r>
-      <w:r>
-        <w:rPr>
-          <w:lang w:val="en-US"/>
-        </w:rPr>
-        <w:t>A private field or method can only be reached within the same class.</w:t>
+        <w:t>Private – A private field or method can only be reached within the same class.</w:t>
       </w:r>
       <w:r>
         <w:rPr>
@@ -910,6 +793,12 @@
           <w:lang w:val="en-US"/>
         </w:rPr>
         <w:br/>
+      </w:r>
+      <w:r>
+        <w:rPr>
+          <w:lang w:val="en-US"/>
+        </w:rPr>
+        <w:lastRenderedPageBreak/>
         <w:t>Public – Can be reached in the entire universe of the code.</w:t>
       </w:r>
       <w:r>
@@ -923,27 +812,14 @@
           <w:lang w:val="en-US"/>
         </w:rPr>
         <w:br/>
-        <w:t>In python, variables are public by default</w:t>
-      </w:r>
-      <w:r>
-        <w:rPr>
-          <w:lang w:val="en-US"/>
-        </w:rPr>
-        <w:t>, but by adding an underscore before the name of a variable we can make it protected, and by adding two underscores we can make it private.</w:t>
-      </w:r>
-      <w:r>
-        <w:rPr>
-          <w:lang w:val="en-US"/>
-        </w:rPr>
-        <w:br/>
-        <w:t xml:space="preserve">Those definitions are less ingrained in the language than in different languages and can be </w:t>
-      </w:r>
-      <w:r>
-        <w:rPr>
-          <w:lang w:val="en-US"/>
-        </w:rPr>
-        <w:lastRenderedPageBreak/>
-        <w:t>passed, but still somewhat fulfill the need of such private and protected variables.</w:t>
+        <w:t>In python, variables are public by default, but by adding an underscore before the name of a variable we can make it protected, and by adding two underscores we can make it private.</w:t>
+      </w:r>
+      <w:r>
+        <w:rPr>
+          <w:lang w:val="en-US"/>
+        </w:rPr>
+        <w:br/>
+        <w:t>Those definitions are less ingrained in the language than in different languages and can be passed, but still somewhat fulfill the need of such private and protected variables.</w:t>
       </w:r>
       <w:r>
         <w:rPr>
@@ -967,89 +843,21 @@
         <w:rPr>
           <w:lang w:val="en-US"/>
         </w:rPr>
-        <w:t>An i</w:t>
-      </w:r>
-      <w:r>
-        <w:rPr>
-          <w:lang w:val="en-US"/>
-        </w:rPr>
-        <w:t>nstance method is the regular type of method we know</w:t>
-      </w:r>
-      <w:r>
-        <w:rPr>
-          <w:lang w:val="en-US"/>
-        </w:rPr>
-        <w:t xml:space="preserve"> in python classes</w:t>
-      </w:r>
-      <w:r>
-        <w:rPr>
-          <w:lang w:val="en-US"/>
-        </w:rPr>
-        <w:t>, i</w:t>
-      </w:r>
-      <w:r>
-        <w:rPr>
-          <w:lang w:val="en-US"/>
-        </w:rPr>
-        <w:t>t gets self as a parameter and thus acts as a method that alters a certain instance of a class.</w:t>
-      </w:r>
-      <w:r>
-        <w:rPr>
-          <w:lang w:val="en-US"/>
-        </w:rPr>
-        <w:br/>
-        <w:t xml:space="preserve">A Class method is </w:t>
-      </w:r>
-      <w:r>
-        <w:rPr>
-          <w:lang w:val="en-US"/>
-        </w:rPr>
-        <w:t xml:space="preserve">a method </w:t>
-      </w:r>
-      <w:r>
-        <w:rPr>
-          <w:lang w:val="en-US"/>
-        </w:rPr>
-        <w:t>that is called on a class itself and not on an a specific object instance, it is bound to a class but not to an object of a class</w:t>
-      </w:r>
-      <w:r>
-        <w:rPr>
-          <w:lang w:val="en-US"/>
-        </w:rPr>
-        <w:t xml:space="preserve">, it can modify the </w:t>
-      </w:r>
-      <w:commentRangeStart w:id="2"/>
-      <w:r>
-        <w:rPr>
-          <w:lang w:val="en-US"/>
-        </w:rPr>
-        <w:t>state of the class</w:t>
-      </w:r>
-      <w:commentRangeEnd w:id="2"/>
-      <w:r>
-        <w:rPr>
-          <w:rStyle w:val="CommentReference"/>
-        </w:rPr>
-        <w:commentReference w:id="2"/>
-      </w:r>
-      <w:r>
-        <w:rPr>
-          <w:lang w:val="en-US"/>
-        </w:rPr>
-        <w:t>.</w:t>
-      </w:r>
-      <w:r>
-        <w:rPr>
-          <w:lang w:val="en-US"/>
-        </w:rPr>
-        <w:br/>
-        <w:t>A static method</w:t>
-      </w:r>
-      <w:r>
-        <w:rPr>
-          <w:lang w:val="en-US"/>
-        </w:rPr>
-        <w:t xml:space="preserve"> is very similar to a class method in terms of being called on a class and not on an instance, the difference being that it’s can’t access the state of the class and can’t take any parameters.</w:t>
+        <w:t>An instance method is the regular type of method we know in python classes, it gets self as a parameter and thus acts as a method that alters a certain instance of a class.</w:t>
+      </w:r>
+      <w:r>
+        <w:rPr>
+          <w:lang w:val="en-US"/>
+        </w:rPr>
+        <w:br/>
+        <w:t>A Class method is a method that is called on a class itself and not on an a specific object instance, it is bound to a class but not to an object of a class, it can modify the state of the class (certain attributes of the class that are shared with all instances of a class).</w:t>
+      </w:r>
+      <w:r>
+        <w:rPr>
+          <w:lang w:val="en-US"/>
+        </w:rPr>
+        <w:br/>
+        <w:t>A static method is very similar to a class method in terms of being called on a class and not on an instance, the difference being that it’s can’t access the state of the class and can’t take any parameters.</w:t>
       </w:r>
     </w:p>
     <w:p>
@@ -1089,25 +897,11 @@
           <w:lang w:val="en-US"/>
         </w:rPr>
       </w:pPr>
-      <w:commentRangeStart w:id="3"/>
-      <w:r>
-        <w:rPr>
-          <w:lang w:val="en-US"/>
-        </w:rPr>
-        <w:t xml:space="preserve">SOLID </w:t>
-      </w:r>
-      <w:commentRangeEnd w:id="3"/>
-      <w:r>
-        <w:rPr>
-          <w:rStyle w:val="CommentReference"/>
-        </w:rPr>
-        <w:commentReference w:id="3"/>
-      </w:r>
-      <w:r>
-        <w:rPr>
-          <w:lang w:val="en-US"/>
-        </w:rPr>
-        <w:t>is an acronym for the first five object-oriented design (OOD) principles</w:t>
+      <w:r>
+        <w:rPr>
+          <w:lang w:val="en-US"/>
+        </w:rPr>
+        <w:t>SOLID is an acronym for the first five object-oriented design (OOD) principles</w:t>
       </w:r>
       <w:r>
         <w:rPr>
@@ -1121,35 +915,7 @@
         <w:rPr>
           <w:lang w:val="en-US"/>
         </w:rPr>
-        <w:t>(written by Uncle Bob), and stands for Single-</w:t>
-      </w:r>
-      <w:proofErr w:type="spellStart"/>
-      <w:r>
-        <w:rPr>
-          <w:lang w:val="en-US"/>
-        </w:rPr>
-        <w:t>responsiblity</w:t>
-      </w:r>
-      <w:proofErr w:type="spellEnd"/>
-      <w:r>
-        <w:rPr>
-          <w:lang w:val="en-US"/>
-        </w:rPr>
-        <w:t xml:space="preserve"> Principle, Open-closed Principle, </w:t>
-      </w:r>
-      <w:proofErr w:type="spellStart"/>
-      <w:r>
-        <w:rPr>
-          <w:lang w:val="en-US"/>
-        </w:rPr>
-        <w:t>Liskov</w:t>
-      </w:r>
-      <w:proofErr w:type="spellEnd"/>
-      <w:r>
-        <w:rPr>
-          <w:lang w:val="en-US"/>
-        </w:rPr>
-        <w:t xml:space="preserve"> Substitution Principle, Interface Segregation Principle, and Dependency Inversion.</w:t>
+        <w:t>(written by Uncle Bob), and stands for Single-responsiblity Principle, Open-closed Principle, Liskov Substitution Principle, Interface Segregation Principle, and Dependency Inversion.</w:t>
       </w:r>
       <w:r>
         <w:rPr>
@@ -1168,31 +934,8 @@
         <w:rPr>
           <w:lang w:val="en-US"/>
         </w:rPr>
-        <w:t xml:space="preserve">The </w:t>
-      </w:r>
-      <w:r>
-        <w:rPr>
-          <w:lang w:val="en-US"/>
-        </w:rPr>
-        <w:t>Single-responsibility Principle</w:t>
-      </w:r>
-      <w:r>
-        <w:rPr>
-          <w:lang w:val="en-US"/>
-        </w:rPr>
-        <w:t xml:space="preserve"> rule</w:t>
-      </w:r>
-      <w:r>
-        <w:rPr>
-          <w:lang w:val="en-US"/>
-        </w:rPr>
-        <w:t xml:space="preserve"> </w:t>
-      </w:r>
-      <w:r>
-        <w:rPr>
-          <w:lang w:val="en-US"/>
-        </w:rPr>
-        <w:t>means that a class should change only for one reason, and have only one job and reason to exist.</w:t>
+        <w:br/>
+        <w:t>The Single-responsibility Principle rule means that a class should change only for one reason, and have only one job and reason to exist.</w:t>
       </w:r>
       <w:r>
         <w:rPr>
@@ -1206,6 +949,43 @@
           <w:lang w:val="en-US"/>
         </w:rPr>
         <w:br/>
+      </w:r>
+      <w:r>
+        <w:rPr>
+          <w:lang w:val="en-US"/>
+        </w:rPr>
+        <w:t xml:space="preserve">An example for this can be a </w:t>
+      </w:r>
+      <w:r>
+        <w:rPr>
+          <w:lang w:val="en-US"/>
+        </w:rPr>
+        <w:t>module that compiles and prints a report</w:t>
+      </w:r>
+      <w:r>
+        <w:rPr>
+          <w:lang w:val="en-US"/>
+        </w:rPr>
+        <w:t>, it can be changed for two reasons.</w:t>
+      </w:r>
+      <w:r>
+        <w:rPr>
+          <w:lang w:val="en-US"/>
+        </w:rPr>
+        <w:br/>
+        <w:t>An easy fix for this problem would be to split this module into two, thus keeping the code readable.</w:t>
+      </w:r>
+      <w:r>
+        <w:rPr>
+          <w:lang w:val="en-US"/>
+        </w:rPr>
+        <w:br/>
+      </w:r>
+      <w:r>
+        <w:rPr>
+          <w:lang w:val="en-US"/>
+        </w:rPr>
+        <w:br/>
         <w:t>The Open-Closed Principle says that Objects or entities should be open for extension but closed for modification, meaning that a class should be extendable without modifying the class itself.</w:t>
       </w:r>
       <w:r>
@@ -1213,26 +993,39 @@
           <w:lang w:val="en-US"/>
         </w:rPr>
         <w:br/>
-      </w:r>
-      <w:r>
-        <w:rPr>
-          <w:lang w:val="en-US"/>
-        </w:rPr>
-        <w:t xml:space="preserve">The </w:t>
-      </w:r>
-      <w:proofErr w:type="spellStart"/>
-      <w:r>
-        <w:rPr>
-          <w:lang w:val="en-US"/>
-        </w:rPr>
-        <w:t>Liskov</w:t>
-      </w:r>
-      <w:proofErr w:type="spellEnd"/>
-      <w:r>
-        <w:rPr>
-          <w:lang w:val="en-US"/>
-        </w:rPr>
-        <w:t xml:space="preserve"> Substitution Principle means that every subclass or derived class should be substitutable for their base or parent class.</w:t>
+        <w:t>An example for this can be a certain class shape which has multiple subclasses, and we wish to calculate their area, we do it using a function defined in the superclass.</w:t>
+      </w:r>
+      <w:r>
+        <w:rPr>
+          <w:lang w:val="en-US"/>
+        </w:rPr>
+        <w:br/>
+        <w:t xml:space="preserve">If we wish to add extra subclasses, we’ll have to </w:t>
+      </w:r>
+      <w:r>
+        <w:rPr>
+          <w:lang w:val="en-US"/>
+        </w:rPr>
+        <w:t xml:space="preserve">go to the superclass and alter the area function, something that doesn’t stand in line with the principle, thus the better option will be to just </w:t>
+      </w:r>
+      <w:r>
+        <w:rPr>
+          <w:lang w:val="en-US"/>
+        </w:rPr>
+        <w:t>implement the function individually for each shape.</w:t>
+      </w:r>
+      <w:r>
+        <w:rPr>
+          <w:lang w:val="en-US"/>
+        </w:rPr>
+        <w:br/>
+      </w:r>
+      <w:r>
+        <w:rPr>
+          <w:lang w:val="en-US"/>
+        </w:rPr>
+        <w:br/>
+        <w:t>The Liskov Substitution Principle means that every subclass or derived class should be substitutable for their base or parent class.</w:t>
       </w:r>
       <w:r>
         <w:rPr>
@@ -1246,6 +1039,45 @@
           <w:lang w:val="en-US"/>
         </w:rPr>
         <w:br/>
+        <w:t xml:space="preserve">An example for that can be </w:t>
+      </w:r>
+      <w:r>
+        <w:rPr>
+          <w:lang w:val="en-US"/>
+        </w:rPr>
+        <w:t>a certain superclass that implements a function, but has other parameters than the same function in a subclass</w:t>
+      </w:r>
+      <w:r>
+        <w:rPr>
+          <w:lang w:val="en-US"/>
+        </w:rPr>
+        <w:t xml:space="preserve">, causing the subclass to not be able to </w:t>
+      </w:r>
+      <w:r>
+        <w:rPr>
+          <w:lang w:val="en-US"/>
+        </w:rPr>
+        <w:lastRenderedPageBreak/>
+        <w:t>replace the superclass.</w:t>
+      </w:r>
+      <w:r>
+        <w:rPr>
+          <w:lang w:val="en-US"/>
+        </w:rPr>
+        <w:br/>
+        <w:t>There are a few solution to this, such as using an abstract class that will function as the ‘father’ of both the previous super and subclass (ending the is-a relation between them), and defining a suitable function in each of the new ‘brother’ classes.</w:t>
+      </w:r>
+      <w:r>
+        <w:rPr>
+          <w:lang w:val="en-US"/>
+        </w:rPr>
+        <w:br/>
+      </w:r>
+      <w:r>
+        <w:rPr>
+          <w:lang w:val="en-US"/>
+        </w:rPr>
+        <w:br/>
         <w:t>The Interface Segregation Principle Interface segregation principle states that a client should never be forced to implement an interface that it doesn’t use, or clients shouldn’t be forced to depend on methods they do not use.</w:t>
       </w:r>
       <w:r>
@@ -1260,6 +1092,26 @@
           <w:lang w:val="en-US"/>
         </w:rPr>
         <w:br/>
+        <w:t>An example of such case can be an interface of a car that has a function of ‘fillGas()’, but there’s a class named ‘ElectricCar’ that implements it, and thus doesn’t need to fill gas.</w:t>
+      </w:r>
+      <w:r>
+        <w:rPr>
+          <w:lang w:val="en-US"/>
+        </w:rPr>
+        <w:br/>
+        <w:t>Solutions for this include adding a different interface, or not including such a function in the first place.</w:t>
+      </w:r>
+      <w:r>
+        <w:rPr>
+          <w:lang w:val="en-US"/>
+        </w:rPr>
+        <w:br/>
+      </w:r>
+      <w:r>
+        <w:rPr>
+          <w:lang w:val="en-US"/>
+        </w:rPr>
+        <w:br/>
         <w:t>Lastly, the Dependency Inversion principle means that the high-level module must not depend on the low-level module, but they should depend on abstractions.</w:t>
       </w:r>
       <w:r>
@@ -1268,6 +1120,45 @@
         </w:rPr>
         <w:br/>
         <w:t>Abstractions should not depend on details. Details should depend upon abstractions.</w:t>
+      </w:r>
+      <w:r>
+        <w:rPr>
+          <w:lang w:val="en-US"/>
+        </w:rPr>
+        <w:br/>
+      </w:r>
+      <w:r>
+        <w:rPr>
+          <w:lang w:val="en-US"/>
+        </w:rPr>
+        <w:t>An example for that can include the function ‘</w:t>
+      </w:r>
+      <w:proofErr w:type="gramStart"/>
+      <w:r>
+        <w:rPr>
+          <w:lang w:val="en-US"/>
+        </w:rPr>
+        <w:t>navigate(</w:t>
+      </w:r>
+      <w:proofErr w:type="gramEnd"/>
+      <w:r>
+        <w:rPr>
+          <w:lang w:val="en-US"/>
+        </w:rPr>
+        <w:t>)’ for google maps, that starts navigation, but in order for the function to include every possibility, we need to give it a certain string as a parameter (‘car’ or ‘bike’, etc.), an action that makes our code clumsy, and dependent on details.</w:t>
+      </w:r>
+      <w:r>
+        <w:rPr>
+          <w:lang w:val="en-US"/>
+        </w:rPr>
+        <w:br/>
+        <w:t xml:space="preserve">Instead of that we can use extra layers of instructions by including an interface that will be implemented by all transport </w:t>
+      </w:r>
+      <w:r>
+        <w:rPr>
+          <w:lang w:val="en-US"/>
+        </w:rPr>
+        <w:t>options, and thus navigate() will not depend on the lower level.</w:t>
       </w:r>
       <w:r>
         <w:rPr>
@@ -1291,133 +1182,41 @@
         <w:rPr>
           <w:lang w:val="en-US"/>
         </w:rPr>
-        <w:t>The advantage of using multiple constructors is that</w:t>
-      </w:r>
-      <w:r>
-        <w:rPr>
-          <w:lang w:val="en-US"/>
-        </w:rPr>
-        <w:t xml:space="preserve"> it allows us to have more flexibility with the details needed for us to create a class, and to</w:t>
-      </w:r>
-      <w:r>
-        <w:rPr>
-          <w:lang w:val="en-US"/>
-        </w:rPr>
-        <w:t xml:space="preserve"> perform different actions on the instantiation of a class</w:t>
-      </w:r>
-      <w:r>
-        <w:rPr>
-          <w:lang w:val="en-US"/>
-        </w:rPr>
-        <w:t>.</w:t>
-      </w:r>
-      <w:r>
-        <w:rPr>
-          <w:lang w:val="en-US"/>
-        </w:rPr>
-        <w:br/>
-        <w:t xml:space="preserve">One option for this in python is </w:t>
-      </w:r>
-      <w:r>
-        <w:rPr>
-          <w:lang w:val="en-US"/>
-        </w:rPr>
-        <w:t>by overloading, using checking of the function parameters.</w:t>
-      </w:r>
-      <w:r>
-        <w:rPr>
-          <w:lang w:val="en-US"/>
-        </w:rPr>
-        <w:br/>
-        <w:t>Meaning that we’ll check whether *</w:t>
-      </w:r>
-      <w:proofErr w:type="spellStart"/>
-      <w:r>
-        <w:rPr>
-          <w:lang w:val="en-US"/>
-        </w:rPr>
-        <w:t>args</w:t>
-      </w:r>
-      <w:proofErr w:type="spellEnd"/>
-      <w:r>
-        <w:rPr>
-          <w:lang w:val="en-US"/>
-        </w:rPr>
-        <w:t xml:space="preserve"> is int, string, etc. and will act accordingly.</w:t>
-      </w:r>
-      <w:r>
-        <w:rPr>
-          <w:lang w:val="en-US"/>
-        </w:rPr>
-        <w:br/>
-      </w:r>
-      <w:commentRangeStart w:id="4"/>
-      <w:r>
-        <w:rPr>
-          <w:lang w:val="en-US"/>
-        </w:rPr>
-        <w:t>Another option is calling different methods from __</w:t>
-      </w:r>
-      <w:proofErr w:type="spellStart"/>
-      <w:r>
-        <w:rPr>
-          <w:lang w:val="en-US"/>
-        </w:rPr>
-        <w:t>init</w:t>
-      </w:r>
-      <w:proofErr w:type="spellEnd"/>
-      <w:r>
-        <w:rPr>
-          <w:lang w:val="en-US"/>
-        </w:rPr>
-        <w:t xml:space="preserve">__ </w:t>
-      </w:r>
-      <w:commentRangeEnd w:id="4"/>
-      <w:r>
-        <w:rPr>
-          <w:rStyle w:val="CommentReference"/>
-        </w:rPr>
-        <w:commentReference w:id="4"/>
-      </w:r>
-      <w:r>
-        <w:rPr>
-          <w:lang w:val="en-US"/>
-        </w:rPr>
-        <w:t xml:space="preserve">(the regular constructor), and the last one is </w:t>
-      </w:r>
-      <w:commentRangeStart w:id="5"/>
-      <w:r>
-        <w:rPr>
-          <w:lang w:val="en-US"/>
-        </w:rPr>
-        <w:t xml:space="preserve">using class methods </w:t>
-      </w:r>
-      <w:commentRangeEnd w:id="5"/>
-      <w:r>
-        <w:rPr>
-          <w:rStyle w:val="CommentReference"/>
-        </w:rPr>
-        <w:commentReference w:id="5"/>
-      </w:r>
-      <w:r>
-        <w:rPr>
-          <w:lang w:val="en-US"/>
-        </w:rPr>
-        <w:t>as we saw them before</w:t>
-      </w:r>
-      <w:commentRangeStart w:id="6"/>
-      <w:r>
-        <w:rPr>
-          <w:lang w:val="en-US"/>
-        </w:rPr>
-        <w:t>.</w:t>
-      </w:r>
-      <w:commentRangeEnd w:id="6"/>
-      <w:r>
-        <w:rPr>
-          <w:rStyle w:val="CommentReference"/>
-        </w:rPr>
-        <w:commentReference w:id="6"/>
+        <w:t>The advantage of using multiple constructors is that it allows us to have more flexibility with the details needed for us to create a class, and to perform different actions on the instantiation of a class.</w:t>
+      </w:r>
+      <w:r>
+        <w:rPr>
+          <w:lang w:val="en-US"/>
+        </w:rPr>
+        <w:br/>
+        <w:t>One option for this in python is by overloading, using checking of the function parameters.</w:t>
+      </w:r>
+      <w:r>
+        <w:rPr>
+          <w:lang w:val="en-US"/>
+        </w:rPr>
+        <w:br/>
+        <w:t>Meaning that we’ll check whether *args is int, string, etc. and will act accordingly.</w:t>
+      </w:r>
+      <w:r>
+        <w:rPr>
+          <w:lang w:val="en-US"/>
+        </w:rPr>
+        <w:br/>
+        <w:t>Another option can include using default values, meaning that if we want to create a certain class with three different parameters, by using default values we can allow flexibility in terms of values given as a default or not, thus eliminating somewhat the need for a few constructors.</w:t>
+      </w:r>
+      <w:r>
+        <w:rPr>
+          <w:lang w:val="en-US"/>
+        </w:rPr>
+        <w:br/>
+        <w:t>Another option is using class methods as we saw them before</w:t>
+      </w:r>
+      <w:r>
+        <w:rPr>
+          <w:lang w:val="en-US"/>
+        </w:rPr>
+        <w:t>, meaning that we use a certain abstraction, and instead of ‘creating different init functions’, we just use class methods that return classes and each time instantiate them with different values, thus actually creating different constructors.</w:t>
       </w:r>
     </w:p>
     <w:p>
@@ -1473,14 +1272,7 @@
         <w:rPr>
           <w:lang w:val="en-US"/>
         </w:rPr>
-        <w:t xml:space="preserve"> makes sure that everyone globally have an access to </w:t>
-      </w:r>
-      <w:r>
-        <w:rPr>
-          <w:lang w:val="en-US"/>
-        </w:rPr>
-        <w:lastRenderedPageBreak/>
-        <w:t>the one instance of the singleton.</w:t>
+        <w:t xml:space="preserve"> makes sure that everyone globally have an access to the one instance of the singleton.</w:t>
       </w:r>
       <w:r>
         <w:rPr>
@@ -1523,7 +1315,14 @@
         <w:rPr>
           <w:lang w:val="en-US"/>
         </w:rPr>
-        <w:t>bserver pattern is a pattern in which an object, maintains a list of its dependents, called observers, and notifies them automatically of any state changes, usually by calling one of their methods.</w:t>
+        <w:t xml:space="preserve">bserver pattern is a pattern in which an object, maintains a list of its dependents, called observers, and notifies them automatically of any state changes, </w:t>
+      </w:r>
+      <w:r>
+        <w:rPr>
+          <w:lang w:val="en-US"/>
+        </w:rPr>
+        <w:lastRenderedPageBreak/>
+        <w:t>usually by calling one of their methods.</w:t>
       </w:r>
       <w:r>
         <w:rPr>
@@ -1598,11 +1397,6 @@
           <w:lang w:val="en-US"/>
         </w:rPr>
         <w:br/>
-      </w:r>
-      <w:r>
-        <w:rPr>
-          <w:lang w:val="en-US"/>
-        </w:rPr>
         <w:t>By using this method we attain a few different advantages, first is we have a better way of hiding the implementation of the creation from the user, we can create objects in an easier way, and most importantly, every subtype that needs a different constructor can customize it by itself, by implementing an interface that inherits from the original interface defining the super type.</w:t>
       </w:r>
     </w:p>
@@ -1621,13 +1415,7 @@
         <w:rPr>
           <w:lang w:val="en-US"/>
         </w:rPr>
-        <w:t xml:space="preserve">The Abstract Factory pattern is somewhat similar to the </w:t>
-      </w:r>
-      <w:r>
-        <w:rPr>
-          <w:lang w:val="en-US"/>
-        </w:rPr>
-        <w:t>regular Factory pattern, but with a main difference.</w:t>
+        <w:t>The Abstract Factory pattern is somewhat similar to the regular Factory pattern, but with a main difference.</w:t>
       </w:r>
       <w:r>
         <w:rPr>
@@ -1641,13 +1429,7 @@
           <w:lang w:val="en-US"/>
         </w:rPr>
         <w:br/>
-        <w:t xml:space="preserve">For example, we can look at a father class of “furniture”, from which the classes Chair, Table and Couch inherit, and by using the concept of a factory introduced before, we use a certain </w:t>
-      </w:r>
-      <w:r>
-        <w:rPr>
-          <w:lang w:val="en-US"/>
-        </w:rPr>
-        <w:t>modification of it linked to abstraction.</w:t>
+        <w:t>For example, we can look at a father class of “furniture”, from which the classes Chair, Table and Couch inherit, and by using the concept of a factory introduced before, we use a certain modification of it linked to abstraction.</w:t>
       </w:r>
     </w:p>
     <w:p>
@@ -1709,13 +1491,7 @@
           <w:lang w:val="en-US"/>
         </w:rPr>
         <w:br/>
-        <w:t xml:space="preserve">Instead of having a huge constructor that contains many arguments indicating whether a feature exists or not, we can transfer the problem to different </w:t>
-      </w:r>
-      <w:r>
-        <w:rPr>
-          <w:lang w:val="en-US"/>
-        </w:rPr>
-        <w:t>function.</w:t>
+        <w:t>Instead of having a huge constructor that contains many arguments indicating whether a feature exists or not, we can transfer the problem to different function.</w:t>
       </w:r>
       <w:r>
         <w:rPr>
@@ -1815,11 +1591,6 @@
           <w:lang w:val="en-US"/>
         </w:rPr>
         <w:br/>
-      </w:r>
-      <w:r>
-        <w:rPr>
-          <w:lang w:val="en-US"/>
-        </w:rPr>
         <w:t>Meaning that if we have a certain part of types in our code that can be viewed as a tree in a hierarchical sense, we’ll able to treat them as one for some purposes.</w:t>
       </w:r>
       <w:r>
@@ -1827,12 +1598,6 @@
           <w:lang w:val="en-US"/>
         </w:rPr>
         <w:br/>
-      </w:r>
-      <w:r>
-        <w:rPr>
-          <w:lang w:val="en-US"/>
-        </w:rPr>
-        <w:lastRenderedPageBreak/>
         <w:t>For example, we can look at a certain branch in a company, and want to know the amount that’ll go towards salaries there, and a composite pattern will help us do it more easily.</w:t>
       </w:r>
     </w:p>
@@ -1870,7 +1635,14 @@
           <w:lang w:val="en-US"/>
         </w:rPr>
         <w:br/>
-        <w:t>If one wishes to traverse the elements of a tree, or a stack, or some more complex structure, it isn’t always clear what the order of the access should be, and whether the programmer should even know that.</w:t>
+        <w:t xml:space="preserve">If one wishes to traverse the elements of a tree, or a stack, or some more complex </w:t>
+      </w:r>
+      <w:r>
+        <w:rPr>
+          <w:lang w:val="en-US"/>
+        </w:rPr>
+        <w:lastRenderedPageBreak/>
+        <w:t>structure, it isn’t always clear what the order of the access should be, and whether the programmer should even know that.</w:t>
       </w:r>
       <w:r>
         <w:rPr>
@@ -1934,13 +1706,7 @@
           <w:lang w:val="en-US"/>
         </w:rPr>
         <w:br/>
-        <w:t xml:space="preserve">In addition, several functions and conventions were changed, such as the print </w:t>
-      </w:r>
-      <w:r>
-        <w:rPr>
-          <w:lang w:val="en-US"/>
-        </w:rPr>
-        <w:t>and the range function.</w:t>
+        <w:t>In addition, several functions and conventions were changed, such as the print and the range function.</w:t>
       </w:r>
       <w:r>
         <w:rPr>
@@ -2000,142 +1766,247 @@
           <w:lang w:val="en-US"/>
         </w:rPr>
         <w:br/>
-        <w:t>they made Pip always available, made file descriptors non-inheritable,</w:t>
-      </w:r>
-      <w:r>
-        <w:rPr>
-          <w:lang w:val="en-US"/>
-        </w:rPr>
-        <w:t xml:space="preserve"> improved </w:t>
-      </w:r>
-      <w:proofErr w:type="spellStart"/>
-      <w:r>
-        <w:rPr>
-          <w:lang w:val="en-US"/>
-        </w:rPr>
-        <w:t>Cpython</w:t>
-      </w:r>
-      <w:proofErr w:type="spellEnd"/>
-      <w:r>
-        <w:rPr>
-          <w:lang w:val="en-US"/>
-        </w:rPr>
-        <w:t xml:space="preserve"> (the connection between C and Python), and</w:t>
-      </w:r>
-      <w:r>
-        <w:rPr>
-          <w:lang w:val="en-US"/>
-        </w:rPr>
-        <w:t xml:space="preserve"> added several </w:t>
-      </w:r>
-      <w:r>
-        <w:rPr>
-          <w:lang w:val="en-US"/>
-        </w:rPr>
-        <w:t xml:space="preserve">important </w:t>
-      </w:r>
-      <w:r>
-        <w:rPr>
-          <w:lang w:val="en-US"/>
-        </w:rPr>
-        <w:t xml:space="preserve">libraries including </w:t>
-      </w:r>
-      <w:proofErr w:type="spellStart"/>
-      <w:r>
-        <w:rPr>
-          <w:lang w:val="en-US"/>
-        </w:rPr>
-        <w:t>enums</w:t>
-      </w:r>
-      <w:proofErr w:type="spellEnd"/>
+        <w:t>they made Pip always available, made file descriptors non-inheritable, improved Cpython (the connection between C and Python), and added several important libraries including enums, pathlib, asyncio and statistics.</w:t>
+      </w:r>
+    </w:p>
+    <w:p>
+      <w:pPr>
+        <w:pStyle w:val="ListParagraph"/>
+        <w:rPr>
+          <w:lang w:val="en-US"/>
+        </w:rPr>
+      </w:pPr>
+      <w:r>
+        <w:rPr>
+          <w:lang w:val="en-US"/>
+        </w:rPr>
+        <w:t>It also improved already included libraries such as multiprocessing, IP handling and email, and finally added multiple modifications in the field of security.</w:t>
+      </w:r>
+      <w:r>
+        <w:rPr>
+          <w:lang w:val="en-US"/>
+        </w:rPr>
+        <w:br/>
+      </w:r>
+      <w:r>
+        <w:rPr>
+          <w:lang w:val="en-US"/>
+        </w:rPr>
+        <w:br/>
+        <w:t>3.5 – The changes included:</w:t>
+      </w:r>
+      <w:r>
+        <w:rPr>
+          <w:lang w:val="en-US"/>
+        </w:rPr>
+        <w:br/>
+        <w:t>New operators and syntax features such as @ as a matrix multiplication operator, and % to be used in order to format bytes.</w:t>
+      </w:r>
+      <w:r>
+        <w:rPr>
+          <w:lang w:val="en-US"/>
+        </w:rPr>
+        <w:br/>
+        <w:t>It also included more improvements in the fields of security, built-in libraries, and the usage of Cpython.</w:t>
+      </w:r>
+      <w:r>
+        <w:rPr>
+          <w:lang w:val="en-US"/>
+        </w:rPr>
+        <w:br/>
+      </w:r>
+      <w:r>
+        <w:rPr>
+          <w:lang w:val="en-US"/>
+        </w:rPr>
+        <w:br/>
+        <w:t>3.6 – Included multiple syntax features such as formatted string literals and underscores in numerical literals, added several asynchronous features.</w:t>
+      </w:r>
+      <w:r>
+        <w:rPr>
+          <w:lang w:val="en-US"/>
+        </w:rPr>
+        <w:br/>
+        <w:t>Changes were added in terms of cpython, security and some other libraries, and had many standard libraries upgrades.</w:t>
+      </w:r>
+      <w:r>
+        <w:rPr>
+          <w:lang w:val="en-US"/>
+        </w:rPr>
+        <w:br/>
+        <w:t>There were also some key changes in terms of windows, and some default settings.</w:t>
+      </w:r>
+      <w:r>
+        <w:rPr>
+          <w:lang w:val="en-US"/>
+        </w:rPr>
+        <w:br/>
+      </w:r>
+      <w:r>
+        <w:rPr>
+          <w:lang w:val="en-US"/>
+        </w:rPr>
+        <w:br/>
+        <w:t>3.7 – Included small syntax changes, mostly related to backward compatibility such as making async and await keywords.</w:t>
+      </w:r>
+      <w:r>
+        <w:rPr>
+          <w:lang w:val="en-US"/>
+        </w:rPr>
+        <w:br/>
+        <w:t>It added an important debugging function – breakpoint(), and also added more options of typing and the usage of generic variables.</w:t>
+      </w:r>
+      <w:r>
+        <w:rPr>
+          <w:lang w:val="en-US"/>
+        </w:rPr>
+        <w:br/>
+      </w:r>
+      <w:r>
+        <w:rPr>
+          <w:lang w:val="en-US"/>
+        </w:rPr>
+        <w:lastRenderedPageBreak/>
+        <w:t>In addition to that, there were also some changes in the standard library, cpython and in the C API.</w:t>
+      </w:r>
+    </w:p>
+    <w:p>
+      <w:pPr>
+        <w:pStyle w:val="ListParagraph"/>
+        <w:rPr>
+          <w:lang w:val="en-US"/>
+        </w:rPr>
+      </w:pPr>
+    </w:p>
+    <w:p>
+      <w:pPr>
+        <w:pStyle w:val="ListParagraph"/>
+        <w:rPr>
+          <w:lang w:val="en-US"/>
+        </w:rPr>
+      </w:pPr>
+      <w:r>
+        <w:rPr>
+          <w:lang w:val="en-US"/>
+        </w:rPr>
+        <w:t xml:space="preserve">3.8 – New features such as an assignment expression </w:t>
+      </w:r>
+      <w:proofErr w:type="gramStart"/>
+      <w:r>
+        <w:rPr>
+          <w:lang w:val="en-US"/>
+        </w:rPr>
+        <w:t>(:=</w:t>
+      </w:r>
+      <w:proofErr w:type="gramEnd"/>
+      <w:r>
+        <w:rPr>
+          <w:lang w:val="en-US"/>
+        </w:rPr>
+        <w:t xml:space="preserve"> inside of a larger expression), </w:t>
+      </w:r>
+      <w:r>
+        <w:rPr>
+          <w:lang w:val="en-US"/>
+        </w:rPr>
+        <w:t>type hinting generics in standard collections</w:t>
+      </w:r>
+      <w:r>
+        <w:rPr>
+          <w:lang w:val="en-US"/>
+        </w:rPr>
+        <w:t xml:space="preserve">, changes in terms of parameter specifications inside of functions, improvement in the f’ syntax, better </w:t>
+      </w:r>
+      <w:r>
+        <w:rPr>
+          <w:lang w:val="en-US"/>
+        </w:rPr>
+        <w:t>Python Initialization Configuratio</w:t>
+      </w:r>
+      <w:r>
+        <w:rPr>
+          <w:lang w:val="en-US"/>
+        </w:rPr>
+        <w:t>n.</w:t>
+      </w:r>
+    </w:p>
+    <w:p>
+      <w:pPr>
+        <w:pStyle w:val="ListParagraph"/>
+        <w:rPr>
+          <w:lang w:val="en-US"/>
+        </w:rPr>
+      </w:pPr>
+    </w:p>
+    <w:p>
+      <w:pPr>
+        <w:pStyle w:val="ListParagraph"/>
+        <w:rPr>
+          <w:lang w:val="en-US"/>
+        </w:rPr>
+      </w:pPr>
+      <w:r>
+        <w:rPr>
+          <w:lang w:val="en-US"/>
+        </w:rPr>
+        <w:t xml:space="preserve">3.9 - </w:t>
+      </w:r>
+      <w:r>
+        <w:rPr>
+          <w:lang w:val="en-US"/>
+        </w:rPr>
+        <w:t>union operators</w:t>
+      </w:r>
+      <w:r>
+        <w:rPr>
+          <w:lang w:val="en-US"/>
+        </w:rPr>
+        <w:t xml:space="preserve"> were</w:t>
+      </w:r>
+      <w:r>
+        <w:rPr>
+          <w:lang w:val="en-US"/>
+        </w:rPr>
+        <w:t xml:space="preserve"> added to dict</w:t>
+      </w:r>
+      <w:r>
+        <w:rPr>
+          <w:lang w:val="en-US"/>
+        </w:rPr>
+        <w:t xml:space="preserve">ionaries, </w:t>
+      </w:r>
+      <w:r>
+        <w:rPr>
+          <w:lang w:val="en-US"/>
+        </w:rPr>
+        <w:t>string methods to remove prefixes and suffixes</w:t>
+      </w:r>
       <w:r>
         <w:rPr>
           <w:lang w:val="en-US"/>
         </w:rPr>
         <w:t xml:space="preserve">, </w:t>
       </w:r>
-      <w:proofErr w:type="spellStart"/>
-      <w:r>
-        <w:rPr>
-          <w:lang w:val="en-US"/>
-        </w:rPr>
-        <w:t>pathlib</w:t>
-      </w:r>
-      <w:proofErr w:type="spellEnd"/>
-      <w:r>
-        <w:rPr>
-          <w:lang w:val="en-US"/>
-        </w:rPr>
-        <w:t xml:space="preserve">, </w:t>
-      </w:r>
-      <w:proofErr w:type="spellStart"/>
-      <w:r>
-        <w:rPr>
-          <w:lang w:val="en-US"/>
-        </w:rPr>
-        <w:t>asyncio</w:t>
-      </w:r>
-      <w:proofErr w:type="spellEnd"/>
-      <w:r>
-        <w:rPr>
-          <w:lang w:val="en-US"/>
-        </w:rPr>
-        <w:t xml:space="preserve"> and statistics.</w:t>
-      </w:r>
-    </w:p>
-    <w:p>
-      <w:pPr>
-        <w:pStyle w:val="ListParagraph"/>
-        <w:rPr>
-          <w:lang w:val="en-US"/>
-        </w:rPr>
-      </w:pPr>
-      <w:r>
-        <w:rPr>
-          <w:lang w:val="en-US"/>
-        </w:rPr>
-        <w:t>It also improved already included libraries such as multiprocessing, IP handling and email, and finally added multiple modifications in the field of security.</w:t>
-      </w:r>
-      <w:r>
-        <w:rPr>
-          <w:lang w:val="en-US"/>
-        </w:rPr>
-        <w:br/>
-      </w:r>
-      <w:r>
-        <w:rPr>
-          <w:lang w:val="en-US"/>
-        </w:rPr>
-        <w:br/>
-        <w:t>3.5 – The changes included:</w:t>
-      </w:r>
-      <w:r>
-        <w:rPr>
-          <w:lang w:val="en-US"/>
-        </w:rPr>
-        <w:br/>
-      </w:r>
-      <w:r>
-        <w:rPr>
-          <w:lang w:val="en-US"/>
-        </w:rPr>
-        <w:t>New operators and syntax features such as @ as a matrix multiplication operator, and % to be used in order to format bytes.</w:t>
-      </w:r>
-      <w:r>
-        <w:rPr>
-          <w:lang w:val="en-US"/>
-        </w:rPr>
-        <w:br/>
-        <w:t xml:space="preserve">It also included more improvements in the fields of security, built-in libraries, and the usage of </w:t>
-      </w:r>
-      <w:proofErr w:type="spellStart"/>
-      <w:r>
-        <w:rPr>
-          <w:lang w:val="en-US"/>
-        </w:rPr>
-        <w:t>Cpython</w:t>
-      </w:r>
-      <w:proofErr w:type="spellEnd"/>
+      <w:r>
+        <w:rPr>
+          <w:lang w:val="en-US"/>
+        </w:rPr>
+        <w:t xml:space="preserve">flexible </w:t>
+      </w:r>
+      <w:proofErr w:type="gramStart"/>
+      <w:r>
+        <w:rPr>
+          <w:lang w:val="en-US"/>
+        </w:rPr>
+        <w:t>function</w:t>
+      </w:r>
+      <w:proofErr w:type="gramEnd"/>
+      <w:r>
+        <w:rPr>
+          <w:lang w:val="en-US"/>
+        </w:rPr>
+        <w:t xml:space="preserve"> and variable annotations</w:t>
+      </w:r>
       <w:r>
         <w:rPr>
           <w:lang w:val="en-US"/>
@@ -2147,254 +2018,6 @@
           <w:lang w:val="en-US"/>
         </w:rPr>
         <w:br/>
-      </w:r>
-      <w:r>
-        <w:rPr>
-          <w:lang w:val="en-US"/>
-        </w:rPr>
-        <w:br/>
-        <w:t xml:space="preserve">3.6 – Included multiple syntax features such as </w:t>
-      </w:r>
-      <w:r>
-        <w:rPr>
-          <w:lang w:val="en-US"/>
-        </w:rPr>
-        <w:t>formatted string literals and underscores in numerical literals, added several asynchronous features.</w:t>
-      </w:r>
-      <w:r>
-        <w:rPr>
-          <w:lang w:val="en-US"/>
-        </w:rPr>
-        <w:br/>
-        <w:t xml:space="preserve">Changes were added in terms of </w:t>
-      </w:r>
-      <w:proofErr w:type="spellStart"/>
-      <w:r>
-        <w:rPr>
-          <w:lang w:val="en-US"/>
-        </w:rPr>
-        <w:t>cpython</w:t>
-      </w:r>
-      <w:proofErr w:type="spellEnd"/>
-      <w:r>
-        <w:rPr>
-          <w:lang w:val="en-US"/>
-        </w:rPr>
-        <w:t>, security and some other libraries, and had many standard libraries upgrades</w:t>
-      </w:r>
-      <w:r>
-        <w:rPr>
-          <w:lang w:val="en-US"/>
-        </w:rPr>
-        <w:t>.</w:t>
-      </w:r>
-      <w:r>
-        <w:rPr>
-          <w:lang w:val="en-US"/>
-        </w:rPr>
-        <w:br/>
-      </w:r>
-      <w:r>
-        <w:rPr>
-          <w:lang w:val="en-US"/>
-        </w:rPr>
-        <w:lastRenderedPageBreak/>
-        <w:t>There were also some key changes in terms of windows, and some default settings.</w:t>
-      </w:r>
-      <w:r>
-        <w:rPr>
-          <w:lang w:val="en-US"/>
-        </w:rPr>
-        <w:br/>
-      </w:r>
-      <w:r>
-        <w:rPr>
-          <w:lang w:val="en-US"/>
-        </w:rPr>
-        <w:br/>
-        <w:t>3.7 – Included small syntax changes, mostly related to backward compatibility such as making async and await keywords.</w:t>
-      </w:r>
-      <w:r>
-        <w:rPr>
-          <w:lang w:val="en-US"/>
-        </w:rPr>
-        <w:br/>
-        <w:t>It added an important debugging function – breakpoint(), and also added more options of typing and the usage of generic variables.</w:t>
-      </w:r>
-      <w:r>
-        <w:rPr>
-          <w:lang w:val="en-US"/>
-        </w:rPr>
-        <w:br/>
-        <w:t xml:space="preserve">In addition to that, there were also some changes in the standard library, </w:t>
-      </w:r>
-      <w:proofErr w:type="spellStart"/>
-      <w:r>
-        <w:rPr>
-          <w:lang w:val="en-US"/>
-        </w:rPr>
-        <w:t>cpython</w:t>
-      </w:r>
-      <w:proofErr w:type="spellEnd"/>
-      <w:r>
-        <w:rPr>
-          <w:lang w:val="en-US"/>
-        </w:rPr>
-        <w:t xml:space="preserve"> and in the C API.</w:t>
-      </w:r>
-    </w:p>
-    <w:p>
-      <w:pPr>
-        <w:pStyle w:val="ListParagraph"/>
-        <w:rPr>
-          <w:lang w:val="en-US"/>
-        </w:rPr>
-      </w:pPr>
-    </w:p>
-    <w:p>
-      <w:pPr>
-        <w:pStyle w:val="ListParagraph"/>
-        <w:rPr>
-          <w:lang w:val="en-US"/>
-        </w:rPr>
-      </w:pPr>
-      <w:r>
-        <w:rPr>
-          <w:lang w:val="en-US"/>
-        </w:rPr>
-        <w:t xml:space="preserve">3.8 </w:t>
-      </w:r>
-      <w:r>
-        <w:rPr>
-          <w:lang w:val="en-US"/>
-        </w:rPr>
-        <w:t>–</w:t>
-      </w:r>
-      <w:r>
-        <w:rPr>
-          <w:lang w:val="en-US"/>
-        </w:rPr>
-        <w:t xml:space="preserve"> </w:t>
-      </w:r>
-      <w:r>
-        <w:rPr>
-          <w:lang w:val="en-US"/>
-        </w:rPr>
-        <w:t xml:space="preserve">New features such as an assignment expression </w:t>
-      </w:r>
-      <w:proofErr w:type="gramStart"/>
-      <w:r>
-        <w:rPr>
-          <w:lang w:val="en-US"/>
-        </w:rPr>
-        <w:t>(:=</w:t>
-      </w:r>
-      <w:proofErr w:type="gramEnd"/>
-      <w:r>
-        <w:rPr>
-          <w:lang w:val="en-US"/>
-        </w:rPr>
-        <w:t xml:space="preserve"> inside of a larger expression), </w:t>
-      </w:r>
-      <w:r>
-        <w:rPr>
-          <w:lang w:val="en-US"/>
-        </w:rPr>
-        <w:t>type hinting generics in standard collections</w:t>
-      </w:r>
-      <w:r>
-        <w:rPr>
-          <w:lang w:val="en-US"/>
-        </w:rPr>
-        <w:t xml:space="preserve">, changes in terms of parameter specifications inside of functions, improvement in the f’ syntax, better </w:t>
-      </w:r>
-      <w:r>
-        <w:rPr>
-          <w:lang w:val="en-US"/>
-        </w:rPr>
-        <w:t>Python Initialization Configuratio</w:t>
-      </w:r>
-      <w:r>
-        <w:rPr>
-          <w:lang w:val="en-US"/>
-        </w:rPr>
-        <w:t>n.</w:t>
-      </w:r>
-    </w:p>
-    <w:p>
-      <w:pPr>
-        <w:pStyle w:val="ListParagraph"/>
-        <w:rPr>
-          <w:lang w:val="en-US"/>
-        </w:rPr>
-      </w:pPr>
-    </w:p>
-    <w:p>
-      <w:pPr>
-        <w:pStyle w:val="ListParagraph"/>
-        <w:rPr>
-          <w:lang w:val="en-US"/>
-        </w:rPr>
-      </w:pPr>
-      <w:r>
-        <w:rPr>
-          <w:lang w:val="en-US"/>
-        </w:rPr>
-        <w:t xml:space="preserve">3.9 - </w:t>
-      </w:r>
-      <w:r>
-        <w:rPr>
-          <w:lang w:val="en-US"/>
-        </w:rPr>
-        <w:t>union operators</w:t>
-      </w:r>
-      <w:r>
-        <w:rPr>
-          <w:lang w:val="en-US"/>
-        </w:rPr>
-        <w:t xml:space="preserve"> were</w:t>
-      </w:r>
-      <w:r>
-        <w:rPr>
-          <w:lang w:val="en-US"/>
-        </w:rPr>
-        <w:t xml:space="preserve"> added to dict</w:t>
-      </w:r>
-      <w:r>
-        <w:rPr>
-          <w:lang w:val="en-US"/>
-        </w:rPr>
-        <w:t xml:space="preserve">ionaries, </w:t>
-      </w:r>
-      <w:r>
-        <w:rPr>
-          <w:lang w:val="en-US"/>
-        </w:rPr>
-        <w:t>string methods to remove prefixes and suffixes</w:t>
-      </w:r>
-      <w:r>
-        <w:rPr>
-          <w:lang w:val="en-US"/>
-        </w:rPr>
-        <w:t xml:space="preserve">, </w:t>
-      </w:r>
-      <w:r>
-        <w:rPr>
-          <w:lang w:val="en-US"/>
-        </w:rPr>
-        <w:t>flexible function and variable annotations</w:t>
-      </w:r>
-      <w:r>
-        <w:rPr>
-          <w:lang w:val="en-US"/>
-        </w:rPr>
-        <w:t>.</w:t>
-      </w:r>
-      <w:r>
-        <w:rPr>
-          <w:lang w:val="en-US"/>
-        </w:rPr>
-        <w:br/>
         <w:t>In addition a new parser was added.</w:t>
       </w:r>
       <w:r>
@@ -2408,25 +2031,7 @@
           <w:lang w:val="en-US"/>
         </w:rPr>
         <w:br/>
-        <w:t xml:space="preserve">3.10 </w:t>
-      </w:r>
-      <w:r>
-        <w:rPr>
-          <w:lang w:val="en-US"/>
-        </w:rPr>
-        <w:t>–</w:t>
-      </w:r>
-      <w:r>
-        <w:rPr>
-          <w:lang w:val="en-US"/>
-        </w:rPr>
-        <w:t xml:space="preserve"> </w:t>
-      </w:r>
-      <w:r>
-        <w:rPr>
-          <w:lang w:val="en-US"/>
-        </w:rPr>
-        <w:t>Multiple typing features were added, such as the addition of union types, parameter specification variables, and explicit type aliases.</w:t>
+        <w:t>3.10 – Multiple typing features were added, such as the addition of union types, parameter specification variables, and explicit type aliases.</w:t>
       </w:r>
       <w:r>
         <w:rPr>
@@ -2452,26 +2057,13 @@
         <w:rPr>
           <w:lang w:val="en-US"/>
         </w:rPr>
-        <w:t xml:space="preserve">3.11 </w:t>
-      </w:r>
-      <w:r>
-        <w:rPr>
-          <w:lang w:val="en-US"/>
-        </w:rPr>
-        <w:t>–</w:t>
-      </w:r>
-      <w:r>
-        <w:rPr>
-          <w:lang w:val="en-US"/>
-        </w:rPr>
-        <w:t xml:space="preserve"> </w:t>
-      </w:r>
-      <w:r>
-        <w:rPr>
-          <w:lang w:val="en-US"/>
-        </w:rPr>
-        <w:t>Again many important deprecations, multiple library modules were deprecated, several changes around exceptions, and many typing features added such as the ‘self’ type, and variadic generics.</w:t>
-      </w:r>
+        <w:t>3.11 – Again many important deprecations, multiple library modules were deprecated, several changes around exceptions, and many typing features added such as the ‘self’ type, and variadic generics.</w:t>
+      </w:r>
+    </w:p>
+    <w:p>
+      <w:pPr>
+        <w:pStyle w:val="ListParagraph"/>
+      </w:pPr>
     </w:p>
     <w:sectPr>
       <w:pgSz w:w="11906" w:h="16838"/>
@@ -2481,172 +2073,6 @@
     </w:sectPr>
   </w:body>
 </w:document>
-</file>
-
-<file path=word/comments.xml><?xml version="1.0" encoding="utf-8"?>
-<w:comments xmlns:wpc="http://schemas.microsoft.com/office/word/2010/wordprocessingCanvas" xmlns:cx="http://schemas.microsoft.com/office/drawing/2014/chartex" xmlns:cx1="http://schemas.microsoft.com/office/drawing/2015/9/8/chartex" xmlns:cx2="http://schemas.microsoft.com/office/drawing/2015/10/21/chartex" xmlns:cx3="http://schemas.microsoft.com/office/drawing/2016/5/9/chartex" xmlns:cx4="http://schemas.microsoft.com/office/drawing/2016/5/10/chartex" xmlns:cx5="http://schemas.microsoft.com/office/drawing/2016/5/11/chartex" xmlns:cx6="http://schemas.microsoft.com/office/drawing/2016/5/12/chartex" xmlns:cx7="http://schemas.microsoft.com/office/drawing/2016/5/13/chartex" xmlns:cx8="http://schemas.microsoft.com/office/drawing/2016/5/14/chartex" xmlns:mc="http://schemas.openxmlformats.org/markup-compatibility/2006" xmlns:aink="http://schemas.microsoft.com/office/drawing/2016/ink" xmlns:am3d="http://schemas.microsoft.com/office/drawing/2017/model3d" xmlns:o="urn:schemas-microsoft-com:office:office" xmlns:oel="http://schemas.microsoft.com/office/2019/extlst" xmlns:r="http://schemas.openxmlformats.org/officeDocument/2006/relationships" xmlns:m="http://schemas.openxmlformats.org/officeDocument/2006/math" xmlns:v="urn:schemas-microsoft-com:vml" xmlns:wp14="http://schemas.microsoft.com/office/word/2010/wordprocessingDrawing" xmlns:wp="http://schemas.openxmlformats.org/drawingml/2006/wordprocessingDrawing" xmlns:w10="urn:schemas-microsoft-com:office:word" xmlns:w="http://schemas.openxmlformats.org/wordprocessingml/2006/main" xmlns:w14="http://schemas.microsoft.com/office/word/2010/wordml" xmlns:w15="http://schemas.microsoft.com/office/word/2012/wordml" xmlns:w16cex="http://schemas.microsoft.com/office/word/2018/wordml/cex" xmlns:w16cid="http://schemas.microsoft.com/office/word/2016/wordml/cid" xmlns:w16="http://schemas.microsoft.com/office/word/2018/wordml" xmlns:w16sdtdh="http://schemas.microsoft.com/office/word/2020/wordml/sdtdatahash" xmlns:w16se="http://schemas.microsoft.com/office/word/2015/wordml/symex" xmlns:wpg="http://schemas.microsoft.com/office/word/2010/wordprocessingGroup" xmlns:wpi="http://schemas.microsoft.com/office/word/2010/wordprocessingInk" xmlns:wne="http://schemas.microsoft.com/office/word/2006/wordml" xmlns:wps="http://schemas.microsoft.com/office/word/2010/wordprocessingShape" mc:Ignorable="w14 w15 w16se w16cid w16 w16cex w16sdtdh wp14">
-  <w:comment w:id="0" w:author="Ameer Amer" w:date="2023-01-29T16:20:00Z" w:initials="AA">
-    <w:p>
-      <w:r>
-        <w:rPr>
-          <w:rStyle w:val="CommentReference"/>
-        </w:rPr>
-        <w:annotationRef/>
-      </w:r>
-      <w:r>
-        <w:rPr>
-          <w:sz w:val="20"/>
-          <w:szCs w:val="20"/>
-        </w:rPr>
-        <w:t>Try elaborating on the topic - Composition over Inheritance. Is it sometimes better to use composition even though there is an ‘is a’ relation between two classes? (Maybe give an example..)</w:t>
-      </w:r>
-    </w:p>
-  </w:comment>
-  <w:comment w:id="1" w:author="Ameer Amer" w:date="2023-01-29T16:30:00Z" w:initials="AA">
-    <w:p>
-      <w:r>
-        <w:rPr>
-          <w:rStyle w:val="CommentReference"/>
-        </w:rPr>
-        <w:annotationRef/>
-      </w:r>
-      <w:r>
-        <w:rPr>
-          <w:color w:val="000000"/>
-          <w:sz w:val="20"/>
-          <w:szCs w:val="20"/>
-        </w:rPr>
-        <w:t>Do we need forced casting to use Polymorphism in a strongly typed language? Say we have the following example in a strongly typed language: Dog inherits from Animal, and Cat inherits from Animal as well, can the method AddToZoo(Animal animal) take Cat as an argument as is or do we need to cast Cat to Animal before passing it?</w:t>
-      </w:r>
-    </w:p>
-  </w:comment>
-  <w:comment w:id="2" w:author="Ameer Amer" w:date="2023-01-29T16:33:00Z" w:initials="AA">
-    <w:p>
-      <w:r>
-        <w:rPr>
-          <w:rStyle w:val="CommentReference"/>
-        </w:rPr>
-        <w:annotationRef/>
-      </w:r>
-      <w:r>
-        <w:rPr>
-          <w:color w:val="000000"/>
-          <w:sz w:val="20"/>
-          <w:szCs w:val="20"/>
-        </w:rPr>
-        <w:t>What does the state of the class contain?</w:t>
-      </w:r>
-    </w:p>
-  </w:comment>
-  <w:comment w:id="3" w:author="Ameer Amer" w:date="2023-01-29T16:45:00Z" w:initials="AA">
-    <w:p>
-      <w:r>
-        <w:rPr>
-          <w:rStyle w:val="CommentReference"/>
-        </w:rPr>
-        <w:annotationRef/>
-      </w:r>
-      <w:r>
-        <w:rPr>
-          <w:color w:val="000000"/>
-          <w:sz w:val="20"/>
-          <w:szCs w:val="20"/>
-        </w:rPr>
-        <w:t xml:space="preserve">Try to briefly give a simple example of how each principle is ensured </w:t>
-      </w:r>
-    </w:p>
-  </w:comment>
-  <w:comment w:id="4" w:author="Ameer Amer" w:date="2023-01-29T16:49:00Z" w:initials="AA">
-    <w:p>
-      <w:r>
-        <w:rPr>
-          <w:rStyle w:val="CommentReference"/>
-        </w:rPr>
-        <w:annotationRef/>
-      </w:r>
-      <w:r>
-        <w:rPr>
-          <w:color w:val="000000"/>
-          <w:sz w:val="20"/>
-          <w:szCs w:val="20"/>
-        </w:rPr>
-        <w:t>How is this option different than the previous one? Do you call different methods from __init__ based on the argument types?</w:t>
-      </w:r>
-    </w:p>
-  </w:comment>
-  <w:comment w:id="5" w:author="Ameer Amer" w:date="2023-01-29T16:49:00Z" w:initials="AA">
-    <w:p>
-      <w:r>
-        <w:rPr>
-          <w:rStyle w:val="CommentReference"/>
-        </w:rPr>
-        <w:annotationRef/>
-      </w:r>
-      <w:r>
-        <w:rPr>
-          <w:color w:val="000000"/>
-          <w:sz w:val="20"/>
-          <w:szCs w:val="20"/>
-        </w:rPr>
-        <w:t>Can you explain how?</w:t>
-      </w:r>
-    </w:p>
-  </w:comment>
-  <w:comment w:id="6" w:author="Ameer Amer" w:date="2023-01-29T16:53:00Z" w:initials="AA">
-    <w:p>
-      <w:r>
-        <w:rPr>
-          <w:rStyle w:val="CommentReference"/>
-        </w:rPr>
-        <w:annotationRef/>
-      </w:r>
-      <w:r>
-        <w:rPr>
-          <w:color w:val="000000"/>
-          <w:sz w:val="20"/>
-          <w:szCs w:val="20"/>
-        </w:rPr>
-        <w:t>Are there any other options? ;)</w:t>
-      </w:r>
-    </w:p>
-  </w:comment>
-</w:comments>
-</file>
-
-<file path=word/commentsExtended.xml><?xml version="1.0" encoding="utf-8"?>
-<w15:commentsEx xmlns:wpc="http://schemas.microsoft.com/office/word/2010/wordprocessingCanvas" xmlns:cx="http://schemas.microsoft.com/office/drawing/2014/chartex" xmlns:cx1="http://schemas.microsoft.com/office/drawing/2015/9/8/chartex" xmlns:cx2="http://schemas.microsoft.com/office/drawing/2015/10/21/chartex" xmlns:cx3="http://schemas.microsoft.com/office/drawing/2016/5/9/chartex" xmlns:cx4="http://schemas.microsoft.com/office/drawing/2016/5/10/chartex" xmlns:cx5="http://schemas.microsoft.com/office/drawing/2016/5/11/chartex" xmlns:cx6="http://schemas.microsoft.com/office/drawing/2016/5/12/chartex" xmlns:cx7="http://schemas.microsoft.com/office/drawing/2016/5/13/chartex" xmlns:cx8="http://schemas.microsoft.com/office/drawing/2016/5/14/chartex" xmlns:mc="http://schemas.openxmlformats.org/markup-compatibility/2006" xmlns:aink="http://schemas.microsoft.com/office/drawing/2016/ink" xmlns:am3d="http://schemas.microsoft.com/office/drawing/2017/model3d" xmlns:o="urn:schemas-microsoft-com:office:office" xmlns:oel="http://schemas.microsoft.com/office/2019/extlst" xmlns:r="http://schemas.openxmlformats.org/officeDocument/2006/relationships" xmlns:m="http://schemas.openxmlformats.org/officeDocument/2006/math" xmlns:v="urn:schemas-microsoft-com:vml" xmlns:wp14="http://schemas.microsoft.com/office/word/2010/wordprocessingDrawing" xmlns:wp="http://schemas.openxmlformats.org/drawingml/2006/wordprocessingDrawing" xmlns:w10="urn:schemas-microsoft-com:office:word" xmlns:w="http://schemas.openxmlformats.org/wordprocessingml/2006/main" xmlns:w14="http://schemas.microsoft.com/office/word/2010/wordml" xmlns:w15="http://schemas.microsoft.com/office/word/2012/wordml" xmlns:w16cex="http://schemas.microsoft.com/office/word/2018/wordml/cex" xmlns:w16cid="http://schemas.microsoft.com/office/word/2016/wordml/cid" xmlns:w16="http://schemas.microsoft.com/office/word/2018/wordml" xmlns:w16sdtdh="http://schemas.microsoft.com/office/word/2020/wordml/sdtdatahash" xmlns:w16se="http://schemas.microsoft.com/office/word/2015/wordml/symex" xmlns:wpg="http://schemas.microsoft.com/office/word/2010/wordprocessingGroup" xmlns:wpi="http://schemas.microsoft.com/office/word/2010/wordprocessingInk" xmlns:wne="http://schemas.microsoft.com/office/word/2006/wordml" xmlns:wps="http://schemas.microsoft.com/office/word/2010/wordprocessingShape" mc:Ignorable="w14 w15 w16se w16cid w16 w16cex w16sdtdh wp14">
-  <w15:commentEx w15:paraId="0433020D" w15:done="0"/>
-  <w15:commentEx w15:paraId="4C796049" w15:done="0"/>
-  <w15:commentEx w15:paraId="604CDD6A" w15:done="0"/>
-  <w15:commentEx w15:paraId="2141426E" w15:done="0"/>
-  <w15:commentEx w15:paraId="7F554AB7" w15:done="0"/>
-  <w15:commentEx w15:paraId="72B15708" w15:done="0"/>
-  <w15:commentEx w15:paraId="148AF698" w15:done="0"/>
-</w15:commentsEx>
-</file>
-
-<file path=word/commentsExtensible.xml><?xml version="1.0" encoding="utf-8"?>
-<w16cex:commentsExtensible xmlns:wpc="http://schemas.microsoft.com/office/word/2010/wordprocessingCanvas" xmlns:cx="http://schemas.microsoft.com/office/drawing/2014/chartex" xmlns:cx1="http://schemas.microsoft.com/office/drawing/2015/9/8/chartex" xmlns:cx2="http://schemas.microsoft.com/office/drawing/2015/10/21/chartex" xmlns:cx3="http://schemas.microsoft.com/office/drawing/2016/5/9/chartex" xmlns:cx4="http://schemas.microsoft.com/office/drawing/2016/5/10/chartex" xmlns:cx5="http://schemas.microsoft.com/office/drawing/2016/5/11/chartex" xmlns:cx6="http://schemas.microsoft.com/office/drawing/2016/5/12/chartex" xmlns:cx7="http://schemas.microsoft.com/office/drawing/2016/5/13/chartex" xmlns:cx8="http://schemas.microsoft.com/office/drawing/2016/5/14/chartex" xmlns:mc="http://schemas.openxmlformats.org/markup-compatibility/2006" xmlns:aink="http://schemas.microsoft.com/office/drawing/2016/ink" xmlns:am3d="http://schemas.microsoft.com/office/drawing/2017/model3d" xmlns:o="urn:schemas-microsoft-com:office:office" xmlns:oel="http://schemas.microsoft.com/office/2019/extlst" xmlns:r="http://schemas.openxmlformats.org/officeDocument/2006/relationships" xmlns:m="http://schemas.openxmlformats.org/officeDocument/2006/math" xmlns:v="urn:schemas-microsoft-com:vml" xmlns:wp14="http://schemas.microsoft.com/office/word/2010/wordprocessingDrawing" xmlns:wp="http://schemas.openxmlformats.org/drawingml/2006/wordprocessingDrawing" xmlns:w10="urn:schemas-microsoft-com:office:word" xmlns:w="http://schemas.openxmlformats.org/wordprocessingml/2006/main" xmlns:w14="http://schemas.microsoft.com/office/word/2010/wordml" xmlns:w15="http://schemas.microsoft.com/office/word/2012/wordml" xmlns:w16cex="http://schemas.microsoft.com/office/word/2018/wordml/cex" xmlns:w16cid="http://schemas.microsoft.com/office/word/2016/wordml/cid" xmlns:w16="http://schemas.microsoft.com/office/word/2018/wordml" xmlns:w16sdtdh="http://schemas.microsoft.com/office/word/2020/wordml/sdtdatahash" xmlns:w16se="http://schemas.microsoft.com/office/word/2015/wordml/symex" xmlns:wpg="http://schemas.microsoft.com/office/word/2010/wordprocessingGroup" xmlns:wpi="http://schemas.microsoft.com/office/word/2010/wordprocessingInk" xmlns:wne="http://schemas.microsoft.com/office/word/2006/wordml" xmlns:wps="http://schemas.microsoft.com/office/word/2010/wordprocessingShape" mc:Ignorable="w14 w15 w16se w16cid w16 w16cex w16sdtdh wp14">
-  <w16cex:commentExtensible w16cex:durableId="27811B59" w16cex:dateUtc="2023-01-29T14:20:00Z"/>
-  <w16cex:commentExtensible w16cex:durableId="27811D91" w16cex:dateUtc="2023-01-29T14:30:00Z"/>
-  <w16cex:commentExtensible w16cex:durableId="27811E6F" w16cex:dateUtc="2023-01-29T14:33:00Z"/>
-  <w16cex:commentExtensible w16cex:durableId="27812119" w16cex:dateUtc="2023-01-29T14:45:00Z"/>
-  <w16cex:commentExtensible w16cex:durableId="2781221A" w16cex:dateUtc="2023-01-29T14:49:00Z"/>
-  <w16cex:commentExtensible w16cex:durableId="2781222B" w16cex:dateUtc="2023-01-29T14:49:00Z"/>
-  <w16cex:commentExtensible w16cex:durableId="27812324" w16cex:dateUtc="2023-01-29T14:53:00Z"/>
-</w16cex:commentsExtensible>
-</file>
-
-<file path=word/commentsIds.xml><?xml version="1.0" encoding="utf-8"?>
-<w16cid:commentsIds xmlns:wpc="http://schemas.microsoft.com/office/word/2010/wordprocessingCanvas" xmlns:cx="http://schemas.microsoft.com/office/drawing/2014/chartex" xmlns:cx1="http://schemas.microsoft.com/office/drawing/2015/9/8/chartex" xmlns:cx2="http://schemas.microsoft.com/office/drawing/2015/10/21/chartex" xmlns:cx3="http://schemas.microsoft.com/office/drawing/2016/5/9/chartex" xmlns:cx4="http://schemas.microsoft.com/office/drawing/2016/5/10/chartex" xmlns:cx5="http://schemas.microsoft.com/office/drawing/2016/5/11/chartex" xmlns:cx6="http://schemas.microsoft.com/office/drawing/2016/5/12/chartex" xmlns:cx7="http://schemas.microsoft.com/office/drawing/2016/5/13/chartex" xmlns:cx8="http://schemas.microsoft.com/office/drawing/2016/5/14/chartex" xmlns:mc="http://schemas.openxmlformats.org/markup-compatibility/2006" xmlns:aink="http://schemas.microsoft.com/office/drawing/2016/ink" xmlns:am3d="http://schemas.microsoft.com/office/drawing/2017/model3d" xmlns:o="urn:schemas-microsoft-com:office:office" xmlns:oel="http://schemas.microsoft.com/office/2019/extlst" xmlns:r="http://schemas.openxmlformats.org/officeDocument/2006/relationships" xmlns:m="http://schemas.openxmlformats.org/officeDocument/2006/math" xmlns:v="urn:schemas-microsoft-com:vml" xmlns:wp14="http://schemas.microsoft.com/office/word/2010/wordprocessingDrawing" xmlns:wp="http://schemas.openxmlformats.org/drawingml/2006/wordprocessingDrawing" xmlns:w10="urn:schemas-microsoft-com:office:word" xmlns:w="http://schemas.openxmlformats.org/wordprocessingml/2006/main" xmlns:w14="http://schemas.microsoft.com/office/word/2010/wordml" xmlns:w15="http://schemas.microsoft.com/office/word/2012/wordml" xmlns:w16cex="http://schemas.microsoft.com/office/word/2018/wordml/cex" xmlns:w16cid="http://schemas.microsoft.com/office/word/2016/wordml/cid" xmlns:w16="http://schemas.microsoft.com/office/word/2018/wordml" xmlns:w16sdtdh="http://schemas.microsoft.com/office/word/2020/wordml/sdtdatahash" xmlns:w16se="http://schemas.microsoft.com/office/word/2015/wordml/symex" xmlns:wpg="http://schemas.microsoft.com/office/word/2010/wordprocessingGroup" xmlns:wpi="http://schemas.microsoft.com/office/word/2010/wordprocessingInk" xmlns:wne="http://schemas.microsoft.com/office/word/2006/wordml" xmlns:wps="http://schemas.microsoft.com/office/word/2010/wordprocessingShape" mc:Ignorable="w14 w15 w16se w16cid w16 w16cex w16sdtdh wp14">
-  <w16cid:commentId w16cid:paraId="0433020D" w16cid:durableId="27811B59"/>
-  <w16cid:commentId w16cid:paraId="4C796049" w16cid:durableId="27811D91"/>
-  <w16cid:commentId w16cid:paraId="604CDD6A" w16cid:durableId="27811E6F"/>
-  <w16cid:commentId w16cid:paraId="2141426E" w16cid:durableId="27812119"/>
-  <w16cid:commentId w16cid:paraId="7F554AB7" w16cid:durableId="2781221A"/>
-  <w16cid:commentId w16cid:paraId="72B15708" w16cid:durableId="2781222B"/>
-  <w16cid:commentId w16cid:paraId="148AF698" w16cid:durableId="27812324"/>
-</w16cid:commentsIds>
 </file>
 
 <file path=word/endnotes.xml><?xml version="1.0" encoding="utf-8"?>
@@ -3168,14 +2594,6 @@
     <w:abstractNumId w:val="0"/>
   </w:num>
 </w:numbering>
-</file>
-
-<file path=word/people.xml><?xml version="1.0" encoding="utf-8"?>
-<w15:people xmlns:wpc="http://schemas.microsoft.com/office/word/2010/wordprocessingCanvas" xmlns:cx="http://schemas.microsoft.com/office/drawing/2014/chartex" xmlns:cx1="http://schemas.microsoft.com/office/drawing/2015/9/8/chartex" xmlns:cx2="http://schemas.microsoft.com/office/drawing/2015/10/21/chartex" xmlns:cx3="http://schemas.microsoft.com/office/drawing/2016/5/9/chartex" xmlns:cx4="http://schemas.microsoft.com/office/drawing/2016/5/10/chartex" xmlns:cx5="http://schemas.microsoft.com/office/drawing/2016/5/11/chartex" xmlns:cx6="http://schemas.microsoft.com/office/drawing/2016/5/12/chartex" xmlns:cx7="http://schemas.microsoft.com/office/drawing/2016/5/13/chartex" xmlns:cx8="http://schemas.microsoft.com/office/drawing/2016/5/14/chartex" xmlns:mc="http://schemas.openxmlformats.org/markup-compatibility/2006" xmlns:aink="http://schemas.microsoft.com/office/drawing/2016/ink" xmlns:am3d="http://schemas.microsoft.com/office/drawing/2017/model3d" xmlns:o="urn:schemas-microsoft-com:office:office" xmlns:oel="http://schemas.microsoft.com/office/2019/extlst" xmlns:r="http://schemas.openxmlformats.org/officeDocument/2006/relationships" xmlns:m="http://schemas.openxmlformats.org/officeDocument/2006/math" xmlns:v="urn:schemas-microsoft-com:vml" xmlns:wp14="http://schemas.microsoft.com/office/word/2010/wordprocessingDrawing" xmlns:wp="http://schemas.openxmlformats.org/drawingml/2006/wordprocessingDrawing" xmlns:w10="urn:schemas-microsoft-com:office:word" xmlns:w="http://schemas.openxmlformats.org/wordprocessingml/2006/main" xmlns:w14="http://schemas.microsoft.com/office/word/2010/wordml" xmlns:w15="http://schemas.microsoft.com/office/word/2012/wordml" xmlns:w16cex="http://schemas.microsoft.com/office/word/2018/wordml/cex" xmlns:w16cid="http://schemas.microsoft.com/office/word/2016/wordml/cid" xmlns:w16="http://schemas.microsoft.com/office/word/2018/wordml" xmlns:w16sdtdh="http://schemas.microsoft.com/office/word/2020/wordml/sdtdatahash" xmlns:w16se="http://schemas.microsoft.com/office/word/2015/wordml/symex" xmlns:wpg="http://schemas.microsoft.com/office/word/2010/wordprocessingGroup" xmlns:wpi="http://schemas.microsoft.com/office/word/2010/wordprocessingInk" xmlns:wne="http://schemas.microsoft.com/office/word/2006/wordml" xmlns:wps="http://schemas.microsoft.com/office/word/2010/wordprocessingShape" mc:Ignorable="w14 w15 w16se w16cid w16 w16cex w16sdtdh wp14">
-  <w15:person w15:author="Ameer Amer">
-    <w15:presenceInfo w15:providerId="AD" w15:userId="S::ameeramer@campus.technion.ac.il::ef7e7a2f-cfe9-48e6-ba1a-d55bde687e9a"/>
-  </w15:person>
-</w15:people>
 </file>
 
 <file path=word/styles.xml><?xml version="1.0" encoding="utf-8"?>
@@ -3576,6 +2994,7 @@
   <w:style w:type="paragraph" w:default="1" w:styleId="Normal">
     <w:name w:val="Normal"/>
     <w:qFormat/>
+    <w:rsid w:val="00BE47AD"/>
   </w:style>
   <w:style w:type="character" w:default="1" w:styleId="DefaultParagraphFont">
     <w:name w:val="Default Paragraph Font"/>
@@ -3677,7 +3096,7 @@
     <w:uiPriority w:val="99"/>
     <w:semiHidden/>
     <w:unhideWhenUsed/>
-    <w:rsid w:val="00660CA8"/>
+    <w:rsid w:val="00BE47AD"/>
     <w:rPr>
       <w:sz w:val="16"/>
       <w:szCs w:val="16"/>
@@ -3688,9 +3107,7 @@
     <w:basedOn w:val="Normal"/>
     <w:link w:val="CommentTextChar"/>
     <w:uiPriority w:val="99"/>
-    <w:semiHidden/>
     <w:unhideWhenUsed/>
-    <w:rsid w:val="00660CA8"/>
     <w:pPr>
       <w:spacing w:line="240" w:lineRule="auto"/>
     </w:pPr>
@@ -3704,37 +3121,7 @@
     <w:basedOn w:val="DefaultParagraphFont"/>
     <w:link w:val="CommentText"/>
     <w:uiPriority w:val="99"/>
-    <w:semiHidden/>
-    <w:rsid w:val="00660CA8"/>
     <w:rPr>
-      <w:sz w:val="20"/>
-      <w:szCs w:val="20"/>
-    </w:rPr>
-  </w:style>
-  <w:style w:type="paragraph" w:styleId="CommentSubject">
-    <w:name w:val="annotation subject"/>
-    <w:basedOn w:val="CommentText"/>
-    <w:next w:val="CommentText"/>
-    <w:link w:val="CommentSubjectChar"/>
-    <w:uiPriority w:val="99"/>
-    <w:semiHidden/>
-    <w:unhideWhenUsed/>
-    <w:rsid w:val="00660CA8"/>
-    <w:rPr>
-      <w:b/>
-      <w:bCs/>
-    </w:rPr>
-  </w:style>
-  <w:style w:type="character" w:customStyle="1" w:styleId="CommentSubjectChar">
-    <w:name w:val="Comment Subject Char"/>
-    <w:basedOn w:val="CommentTextChar"/>
-    <w:link w:val="CommentSubject"/>
-    <w:uiPriority w:val="99"/>
-    <w:semiHidden/>
-    <w:rsid w:val="00660CA8"/>
-    <w:rPr>
-      <w:b/>
-      <w:bCs/>
       <w:sz w:val="20"/>
       <w:szCs w:val="20"/>
     </w:rPr>

</xml_diff>